<commit_message>
updated refrences, and number of random walks
</commit_message>
<xml_diff>
--- a/doc/Graph-Embedding Summary Report.docx
+++ b/doc/Graph-Embedding Summary Report.docx
@@ -1,19 +1,14 @@
 
 <file path=word/document.xml><?xml version="1.0" encoding="utf-8"?>
-<w:document xmlns:wpc="http://schemas.microsoft.com/office/word/2010/wordprocessingCanvas" xmlns:cx="http://schemas.microsoft.com/office/drawing/2014/chartex" xmlns:mc="http://schemas.openxmlformats.org/markup-compatibility/2006" xmlns:o="urn:schemas-microsoft-com:office:office" xmlns:r="http://schemas.openxmlformats.org/officeDocument/2006/relationships" xmlns:m="http://schemas.openxmlformats.org/officeDocument/2006/math" xmlns:v="urn:schemas-microsoft-com:vml" xmlns:wp14="http://schemas.microsoft.com/office/word/2010/wordprocessingDrawing" xmlns:wp="http://schemas.openxmlformats.org/drawingml/2006/wordprocessingDrawing" xmlns:w10="urn:schemas-microsoft-com:office:word" xmlns:w="http://schemas.openxmlformats.org/wordprocessingml/2006/main" xmlns:w14="http://schemas.microsoft.com/office/word/2010/wordml" xmlns:w15="http://schemas.microsoft.com/office/word/2012/wordml" xmlns:w16se="http://schemas.microsoft.com/office/word/2015/wordml/symex" xmlns:wpg="http://schemas.microsoft.com/office/word/2010/wordprocessingGroup" xmlns:wpi="http://schemas.microsoft.com/office/word/2010/wordprocessingInk" xmlns:wne="http://schemas.microsoft.com/office/word/2006/wordml" xmlns:wps="http://schemas.microsoft.com/office/word/2010/wordprocessingShape" mc:Ignorable="w14 w15 w16se wp14">
+<w:document xmlns:wpc="http://schemas.microsoft.com/office/word/2010/wordprocessingCanvas" xmlns:cx="http://schemas.microsoft.com/office/drawing/2014/chartex" xmlns:cx1="http://schemas.microsoft.com/office/drawing/2015/9/8/chartex" xmlns:cx2="http://schemas.microsoft.com/office/drawing/2015/10/21/chartex" xmlns:cx3="http://schemas.microsoft.com/office/drawing/2016/5/9/chartex" xmlns:cx4="http://schemas.microsoft.com/office/drawing/2016/5/10/chartex" xmlns:cx5="http://schemas.microsoft.com/office/drawing/2016/5/11/chartex" xmlns:cx6="http://schemas.microsoft.com/office/drawing/2016/5/12/chartex" xmlns:cx7="http://schemas.microsoft.com/office/drawing/2016/5/13/chartex" xmlns:cx8="http://schemas.microsoft.com/office/drawing/2016/5/14/chartex" xmlns:mc="http://schemas.openxmlformats.org/markup-compatibility/2006" xmlns:aink="http://schemas.microsoft.com/office/drawing/2016/ink" xmlns:am3d="http://schemas.microsoft.com/office/drawing/2017/model3d" xmlns:o="urn:schemas-microsoft-com:office:office" xmlns:oel="http://schemas.microsoft.com/office/2019/extlst" xmlns:r="http://schemas.openxmlformats.org/officeDocument/2006/relationships" xmlns:m="http://schemas.openxmlformats.org/officeDocument/2006/math" xmlns:v="urn:schemas-microsoft-com:vml" xmlns:wp14="http://schemas.microsoft.com/office/word/2010/wordprocessingDrawing" xmlns:wp="http://schemas.openxmlformats.org/drawingml/2006/wordprocessingDrawing" xmlns:w10="urn:schemas-microsoft-com:office:word" xmlns:w="http://schemas.openxmlformats.org/wordprocessingml/2006/main" xmlns:w14="http://schemas.microsoft.com/office/word/2010/wordml" xmlns:w15="http://schemas.microsoft.com/office/word/2012/wordml" xmlns:w16cex="http://schemas.microsoft.com/office/word/2018/wordml/cex" xmlns:w16cid="http://schemas.microsoft.com/office/word/2016/wordml/cid" xmlns:w16="http://schemas.microsoft.com/office/word/2018/wordml" xmlns:w16du="http://schemas.microsoft.com/office/word/2023/wordml/word16du" xmlns:w16sdtdh="http://schemas.microsoft.com/office/word/2020/wordml/sdtdatahash" xmlns:w16sdtfl="http://schemas.microsoft.com/office/word/2024/wordml/sdtformatlock" xmlns:w16se="http://schemas.microsoft.com/office/word/2015/wordml/symex" xmlns:wpg="http://schemas.microsoft.com/office/word/2010/wordprocessingGroup" xmlns:wpi="http://schemas.microsoft.com/office/word/2010/wordprocessingInk" xmlns:wne="http://schemas.microsoft.com/office/word/2006/wordml" xmlns:wps="http://schemas.microsoft.com/office/word/2010/wordprocessingShape" mc:Ignorable="w14 w15 w16se w16cid w16 w16cex w16sdtdh w16sdtfl w16du wp14">
   <w:body>
     <w:p>
       <w:pPr>
         <w:bidi w:val="0"/>
         <w:spacing w:line="360" w:lineRule="auto"/>
       </w:pPr>
-      <w:proofErr w:type="spellStart"/>
-      <w:r>
-        <w:t>Shahar</w:t>
-      </w:r>
-      <w:proofErr w:type="spellEnd"/>
-      <w:r>
-        <w:t xml:space="preserve"> Berenson </w:t>
+      <w:r>
+        <w:t xml:space="preserve">Shahar Berenson </w:t>
       </w:r>
       <w:r>
         <w:tab/>
@@ -21,15 +16,7 @@
       </w:r>
       <w:r>
         <w:br/>
-        <w:t xml:space="preserve">Shlomi </w:t>
-      </w:r>
-      <w:proofErr w:type="spellStart"/>
-      <w:r>
-        <w:t>Fridman</w:t>
-      </w:r>
-      <w:proofErr w:type="spellEnd"/>
-      <w:r>
-        <w:t xml:space="preserve"> </w:t>
+        <w:t xml:space="preserve">Shlomi Fridman </w:t>
       </w:r>
       <w:r>
         <w:tab/>
@@ -56,8 +43,6 @@
           <w:u w:val="single"/>
         </w:rPr>
       </w:pPr>
-      <w:bookmarkStart w:id="0" w:name="_GoBack"/>
-      <w:bookmarkEnd w:id="0"/>
       <w:r>
         <w:rPr>
           <w:sz w:val="28"/>
@@ -397,10 +382,7 @@
         <w:t xml:space="preserve"> And the </w:t>
       </w:r>
       <w:r>
-        <w:t>average</w:t>
-      </w:r>
-      <w:r>
-        <w:t xml:space="preserve"> </w:t>
+        <w:t xml:space="preserve">average </w:t>
       </w:r>
       <w:r>
         <w:t>AUC score is in range of 90</w:t>
@@ -507,7 +489,13 @@
         <w:spacing w:line="360" w:lineRule="auto"/>
       </w:pPr>
       <w:r>
-        <w:t>We conclude that the Node2Vec</w:t>
+        <w:t xml:space="preserve">We </w:t>
+      </w:r>
+      <w:r>
+        <w:t xml:space="preserve">also </w:t>
+      </w:r>
+      <w:r>
+        <w:t>conclude that the Node2Vec</w:t>
       </w:r>
       <w:r>
         <w:t xml:space="preserve"> is slightly more accurate than </w:t>
@@ -522,6 +510,56 @@
       </w:r>
       <w:r>
         <w:t>aset.</w:t>
+      </w:r>
+      <w:r>
+        <w:t xml:space="preserve"> </w:t>
+      </w:r>
+      <w:r>
+        <w:t>Based on multiple runs of the scripts</w:t>
+      </w:r>
+      <w:r>
+        <w:t xml:space="preserve">, and </w:t>
+      </w:r>
+      <w:r>
+        <w:t xml:space="preserve">the change between the two </w:t>
+      </w:r>
+      <w:r>
+        <w:t>scripts</w:t>
+      </w:r>
+      <w:r>
+        <w:t xml:space="preserve">, </w:t>
+      </w:r>
+      <w:r>
+        <w:t xml:space="preserve">that Node2Vec random walks </w:t>
+      </w:r>
+      <w:r>
+        <w:t xml:space="preserve">is more likely to be </w:t>
+      </w:r>
+      <w:r>
+        <w:t>going-</w:t>
+      </w:r>
+      <w:r>
+        <w:t>backwards</w:t>
+      </w:r>
+      <w:r>
+        <w:t xml:space="preserve"> </w:t>
+      </w:r>
+      <w:r>
+        <w:t xml:space="preserve">during </w:t>
+      </w:r>
+      <w:r>
+        <w:t xml:space="preserve">its random </w:t>
+      </w:r>
+      <w:r>
+        <w:t xml:space="preserve">walk, because for Node2Vec p=5 as opposed to </w:t>
+      </w:r>
+      <w:proofErr w:type="spellStart"/>
+      <w:r>
+        <w:t>DeepWalk</w:t>
+      </w:r>
+      <w:proofErr w:type="spellEnd"/>
+      <w:r>
+        <w:t xml:space="preserve"> that has p=q=1.</w:t>
       </w:r>
     </w:p>
     <w:p>
@@ -529,35 +567,6 @@
         <w:bidi w:val="0"/>
         <w:spacing w:line="360" w:lineRule="auto"/>
       </w:pPr>
-      <w:r>
-        <w:t>Based on multiple runs of the scripts</w:t>
-      </w:r>
-      <w:r>
-        <w:t xml:space="preserve">, and that Node2Vec random walks have a higher </w:t>
-      </w:r>
-      <w:r>
-        <w:t>chance</w:t>
-      </w:r>
-      <w:r>
-        <w:t xml:space="preserve"> of going-</w:t>
-      </w:r>
-      <w:r>
-        <w:t>forward</w:t>
-      </w:r>
-      <w:r>
-        <w:t xml:space="preserve"> </w:t>
-      </w:r>
-      <w:r>
-        <w:t xml:space="preserve">during the walk, because for Node2Vec p=5 as opposed to </w:t>
-      </w:r>
-      <w:proofErr w:type="spellStart"/>
-      <w:r>
-        <w:t>DeepWalk</w:t>
-      </w:r>
-      <w:proofErr w:type="spellEnd"/>
-      <w:r>
-        <w:t xml:space="preserve"> that has p=q=1.</w:t>
-      </w:r>
     </w:p>
     <w:p>
       <w:pPr>
@@ -606,9 +615,6 @@
       <w:pPr>
         <w:bidi w:val="0"/>
         <w:spacing w:line="360" w:lineRule="auto"/>
-        <w:rPr>
-          <w:rFonts w:hint="cs"/>
-        </w:rPr>
       </w:pPr>
       <w:hyperlink r:id="rId8" w:history="1">
         <w:r>
@@ -667,7 +673,7 @@
 </file>
 
 <file path=word/endnotes.xml><?xml version="1.0" encoding="utf-8"?>
-<w:endnotes xmlns:wpc="http://schemas.microsoft.com/office/word/2010/wordprocessingCanvas" xmlns:cx="http://schemas.microsoft.com/office/drawing/2014/chartex" xmlns:mc="http://schemas.openxmlformats.org/markup-compatibility/2006" xmlns:o="urn:schemas-microsoft-com:office:office" xmlns:r="http://schemas.openxmlformats.org/officeDocument/2006/relationships" xmlns:m="http://schemas.openxmlformats.org/officeDocument/2006/math" xmlns:v="urn:schemas-microsoft-com:vml" xmlns:wp14="http://schemas.microsoft.com/office/word/2010/wordprocessingDrawing" xmlns:wp="http://schemas.openxmlformats.org/drawingml/2006/wordprocessingDrawing" xmlns:w10="urn:schemas-microsoft-com:office:word" xmlns:w="http://schemas.openxmlformats.org/wordprocessingml/2006/main" xmlns:w14="http://schemas.microsoft.com/office/word/2010/wordml" xmlns:w15="http://schemas.microsoft.com/office/word/2012/wordml" xmlns:w16se="http://schemas.microsoft.com/office/word/2015/wordml/symex" xmlns:wpg="http://schemas.microsoft.com/office/word/2010/wordprocessingGroup" xmlns:wpi="http://schemas.microsoft.com/office/word/2010/wordprocessingInk" xmlns:wne="http://schemas.microsoft.com/office/word/2006/wordml" xmlns:wps="http://schemas.microsoft.com/office/word/2010/wordprocessingShape" mc:Ignorable="w14 w15 w16se wp14">
+<w:endnotes xmlns:wpc="http://schemas.microsoft.com/office/word/2010/wordprocessingCanvas" xmlns:cx="http://schemas.microsoft.com/office/drawing/2014/chartex" xmlns:cx1="http://schemas.microsoft.com/office/drawing/2015/9/8/chartex" xmlns:cx2="http://schemas.microsoft.com/office/drawing/2015/10/21/chartex" xmlns:cx3="http://schemas.microsoft.com/office/drawing/2016/5/9/chartex" xmlns:cx4="http://schemas.microsoft.com/office/drawing/2016/5/10/chartex" xmlns:cx5="http://schemas.microsoft.com/office/drawing/2016/5/11/chartex" xmlns:cx6="http://schemas.microsoft.com/office/drawing/2016/5/12/chartex" xmlns:cx7="http://schemas.microsoft.com/office/drawing/2016/5/13/chartex" xmlns:cx8="http://schemas.microsoft.com/office/drawing/2016/5/14/chartex" xmlns:mc="http://schemas.openxmlformats.org/markup-compatibility/2006" xmlns:aink="http://schemas.microsoft.com/office/drawing/2016/ink" xmlns:am3d="http://schemas.microsoft.com/office/drawing/2017/model3d" xmlns:o="urn:schemas-microsoft-com:office:office" xmlns:oel="http://schemas.microsoft.com/office/2019/extlst" xmlns:r="http://schemas.openxmlformats.org/officeDocument/2006/relationships" xmlns:m="http://schemas.openxmlformats.org/officeDocument/2006/math" xmlns:v="urn:schemas-microsoft-com:vml" xmlns:wp14="http://schemas.microsoft.com/office/word/2010/wordprocessingDrawing" xmlns:wp="http://schemas.openxmlformats.org/drawingml/2006/wordprocessingDrawing" xmlns:w10="urn:schemas-microsoft-com:office:word" xmlns:w="http://schemas.openxmlformats.org/wordprocessingml/2006/main" xmlns:w14="http://schemas.microsoft.com/office/word/2010/wordml" xmlns:w15="http://schemas.microsoft.com/office/word/2012/wordml" xmlns:w16cex="http://schemas.microsoft.com/office/word/2018/wordml/cex" xmlns:w16cid="http://schemas.microsoft.com/office/word/2016/wordml/cid" xmlns:w16="http://schemas.microsoft.com/office/word/2018/wordml" xmlns:w16du="http://schemas.microsoft.com/office/word/2023/wordml/word16du" xmlns:w16sdtdh="http://schemas.microsoft.com/office/word/2020/wordml/sdtdatahash" xmlns:w16sdtfl="http://schemas.microsoft.com/office/word/2024/wordml/sdtformatlock" xmlns:w16se="http://schemas.microsoft.com/office/word/2015/wordml/symex" xmlns:wpg="http://schemas.microsoft.com/office/word/2010/wordprocessingGroup" xmlns:wpi="http://schemas.microsoft.com/office/word/2010/wordprocessingInk" xmlns:wne="http://schemas.microsoft.com/office/word/2006/wordml" xmlns:wps="http://schemas.microsoft.com/office/word/2010/wordprocessingShape" mc:Ignorable="w14 w15 w16se w16cid w16 w16cex w16sdtdh w16sdtfl w16du wp14">
   <w:endnote w:type="separator" w:id="-1">
     <w:p>
       <w:pPr>
@@ -692,7 +698,7 @@
 </file>
 
 <file path=word/footer1.xml><?xml version="1.0" encoding="utf-8"?>
-<w:ftr xmlns:wpc="http://schemas.microsoft.com/office/word/2010/wordprocessingCanvas" xmlns:cx="http://schemas.microsoft.com/office/drawing/2014/chartex" xmlns:mc="http://schemas.openxmlformats.org/markup-compatibility/2006" xmlns:o="urn:schemas-microsoft-com:office:office" xmlns:r="http://schemas.openxmlformats.org/officeDocument/2006/relationships" xmlns:m="http://schemas.openxmlformats.org/officeDocument/2006/math" xmlns:v="urn:schemas-microsoft-com:vml" xmlns:wp14="http://schemas.microsoft.com/office/word/2010/wordprocessingDrawing" xmlns:wp="http://schemas.openxmlformats.org/drawingml/2006/wordprocessingDrawing" xmlns:w10="urn:schemas-microsoft-com:office:word" xmlns:w="http://schemas.openxmlformats.org/wordprocessingml/2006/main" xmlns:w14="http://schemas.microsoft.com/office/word/2010/wordml" xmlns:w15="http://schemas.microsoft.com/office/word/2012/wordml" xmlns:w16se="http://schemas.microsoft.com/office/word/2015/wordml/symex" xmlns:wpg="http://schemas.microsoft.com/office/word/2010/wordprocessingGroup" xmlns:wpi="http://schemas.microsoft.com/office/word/2010/wordprocessingInk" xmlns:wne="http://schemas.microsoft.com/office/word/2006/wordml" xmlns:wps="http://schemas.microsoft.com/office/word/2010/wordprocessingShape" mc:Ignorable="w14 w15 w16se wp14">
+<w:ftr xmlns:wpc="http://schemas.microsoft.com/office/word/2010/wordprocessingCanvas" xmlns:cx="http://schemas.microsoft.com/office/drawing/2014/chartex" xmlns:cx1="http://schemas.microsoft.com/office/drawing/2015/9/8/chartex" xmlns:cx2="http://schemas.microsoft.com/office/drawing/2015/10/21/chartex" xmlns:cx3="http://schemas.microsoft.com/office/drawing/2016/5/9/chartex" xmlns:cx4="http://schemas.microsoft.com/office/drawing/2016/5/10/chartex" xmlns:cx5="http://schemas.microsoft.com/office/drawing/2016/5/11/chartex" xmlns:cx6="http://schemas.microsoft.com/office/drawing/2016/5/12/chartex" xmlns:cx7="http://schemas.microsoft.com/office/drawing/2016/5/13/chartex" xmlns:cx8="http://schemas.microsoft.com/office/drawing/2016/5/14/chartex" xmlns:mc="http://schemas.openxmlformats.org/markup-compatibility/2006" xmlns:aink="http://schemas.microsoft.com/office/drawing/2016/ink" xmlns:am3d="http://schemas.microsoft.com/office/drawing/2017/model3d" xmlns:o="urn:schemas-microsoft-com:office:office" xmlns:oel="http://schemas.microsoft.com/office/2019/extlst" xmlns:r="http://schemas.openxmlformats.org/officeDocument/2006/relationships" xmlns:m="http://schemas.openxmlformats.org/officeDocument/2006/math" xmlns:v="urn:schemas-microsoft-com:vml" xmlns:wp14="http://schemas.microsoft.com/office/word/2010/wordprocessingDrawing" xmlns:wp="http://schemas.openxmlformats.org/drawingml/2006/wordprocessingDrawing" xmlns:w10="urn:schemas-microsoft-com:office:word" xmlns:w="http://schemas.openxmlformats.org/wordprocessingml/2006/main" xmlns:w14="http://schemas.microsoft.com/office/word/2010/wordml" xmlns:w15="http://schemas.microsoft.com/office/word/2012/wordml" xmlns:w16cex="http://schemas.microsoft.com/office/word/2018/wordml/cex" xmlns:w16cid="http://schemas.microsoft.com/office/word/2016/wordml/cid" xmlns:w16="http://schemas.microsoft.com/office/word/2018/wordml" xmlns:w16du="http://schemas.microsoft.com/office/word/2023/wordml/word16du" xmlns:w16sdtdh="http://schemas.microsoft.com/office/word/2020/wordml/sdtdatahash" xmlns:w16sdtfl="http://schemas.microsoft.com/office/word/2024/wordml/sdtformatlock" xmlns:w16se="http://schemas.microsoft.com/office/word/2015/wordml/symex" xmlns:wpg="http://schemas.microsoft.com/office/word/2010/wordprocessingGroup" xmlns:wpi="http://schemas.microsoft.com/office/word/2010/wordprocessingInk" xmlns:wne="http://schemas.microsoft.com/office/word/2006/wordml" xmlns:wps="http://schemas.microsoft.com/office/word/2010/wordprocessingShape" mc:Ignorable="w14 w15 w16se w16cid w16 w16cex w16sdtdh w16sdtfl w16du wp14">
   <w:sdt>
     <w:sdtPr>
       <w:rPr>
@@ -708,10 +714,7 @@
     <w:sdtContent>
       <w:p>
         <w:pPr>
-          <w:pStyle w:val="af2"/>
-          <w:rPr>
-            <w:rFonts w:hint="cs"/>
-          </w:rPr>
+          <w:pStyle w:val="Footer"/>
         </w:pPr>
         <w:r>
           <w:rPr>
@@ -834,7 +837,7 @@
                     <v:h position="#0,topLeft" switch="" xrange="0,10800"/>
                   </v:handles>
                 </v:shapetype>
-                <v:shape id="סוגר מרובע כפול 2" o:spid="_x0000_s1026" type="#_x0000_t185" style="position:absolute;left:0;text-align:left;margin-left:0;margin-top:0;width:43.45pt;height:18.8pt;z-index:251660288;visibility:visible;mso-wrap-style:square;mso-width-percent:100;mso-height-percent:0;mso-wrap-distance-left:9pt;mso-wrap-distance-top:0;mso-wrap-distance-right:9pt;mso-wrap-distance-bottom:0;mso-position-horizontal:center;mso-position-horizontal-relative:margin;mso-position-vertical:center;mso-position-vertical-relative:bottom-margin-area;mso-width-percent:100;mso-height-percent:0;mso-width-relative:margin;mso-height-relative:bottom-margin-area;v-text-anchor:top" o:gfxdata="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" filled="t" strokecolor="gray" strokeweight="2.25pt">
+                <v:shape id="סוגר מרובע כפול 2" o:spid="_x0000_s1026" type="#_x0000_t185" style="position:absolute;left:0;text-align:left;margin-left:0;margin-top:0;width:43.45pt;height:18.8pt;z-index:251660288;visibility:visible;mso-wrap-style:square;mso-width-percent:100;mso-height-percent:0;mso-wrap-distance-left:9pt;mso-wrap-distance-top:0;mso-wrap-distance-right:9pt;mso-wrap-distance-bottom:0;mso-position-horizontal:center;mso-position-horizontal-relative:margin;mso-position-vertical:center;mso-position-vertical-relative:bottom-margin-area;mso-width-percent:100;mso-height-percent:0;mso-width-relative:margin;mso-height-relative:bottom-margin-area;v-text-anchor:top" o:gfxdata="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" filled="t" strokecolor="gray" strokeweight="2.25pt">
                   <v:textbox inset=",0,,0">
                     <w:txbxContent>
                       <w:p>
@@ -963,7 +966,7 @@
 </file>
 
 <file path=word/footnotes.xml><?xml version="1.0" encoding="utf-8"?>
-<w:footnotes xmlns:wpc="http://schemas.microsoft.com/office/word/2010/wordprocessingCanvas" xmlns:cx="http://schemas.microsoft.com/office/drawing/2014/chartex" xmlns:mc="http://schemas.openxmlformats.org/markup-compatibility/2006" xmlns:o="urn:schemas-microsoft-com:office:office" xmlns:r="http://schemas.openxmlformats.org/officeDocument/2006/relationships" xmlns:m="http://schemas.openxmlformats.org/officeDocument/2006/math" xmlns:v="urn:schemas-microsoft-com:vml" xmlns:wp14="http://schemas.microsoft.com/office/word/2010/wordprocessingDrawing" xmlns:wp="http://schemas.openxmlformats.org/drawingml/2006/wordprocessingDrawing" xmlns:w10="urn:schemas-microsoft-com:office:word" xmlns:w="http://schemas.openxmlformats.org/wordprocessingml/2006/main" xmlns:w14="http://schemas.microsoft.com/office/word/2010/wordml" xmlns:w15="http://schemas.microsoft.com/office/word/2012/wordml" xmlns:w16se="http://schemas.microsoft.com/office/word/2015/wordml/symex" xmlns:wpg="http://schemas.microsoft.com/office/word/2010/wordprocessingGroup" xmlns:wpi="http://schemas.microsoft.com/office/word/2010/wordprocessingInk" xmlns:wne="http://schemas.microsoft.com/office/word/2006/wordml" xmlns:wps="http://schemas.microsoft.com/office/word/2010/wordprocessingShape" mc:Ignorable="w14 w15 w16se wp14">
+<w:footnotes xmlns:wpc="http://schemas.microsoft.com/office/word/2010/wordprocessingCanvas" xmlns:cx="http://schemas.microsoft.com/office/drawing/2014/chartex" xmlns:cx1="http://schemas.microsoft.com/office/drawing/2015/9/8/chartex" xmlns:cx2="http://schemas.microsoft.com/office/drawing/2015/10/21/chartex" xmlns:cx3="http://schemas.microsoft.com/office/drawing/2016/5/9/chartex" xmlns:cx4="http://schemas.microsoft.com/office/drawing/2016/5/10/chartex" xmlns:cx5="http://schemas.microsoft.com/office/drawing/2016/5/11/chartex" xmlns:cx6="http://schemas.microsoft.com/office/drawing/2016/5/12/chartex" xmlns:cx7="http://schemas.microsoft.com/office/drawing/2016/5/13/chartex" xmlns:cx8="http://schemas.microsoft.com/office/drawing/2016/5/14/chartex" xmlns:mc="http://schemas.openxmlformats.org/markup-compatibility/2006" xmlns:aink="http://schemas.microsoft.com/office/drawing/2016/ink" xmlns:am3d="http://schemas.microsoft.com/office/drawing/2017/model3d" xmlns:o="urn:schemas-microsoft-com:office:office" xmlns:oel="http://schemas.microsoft.com/office/2019/extlst" xmlns:r="http://schemas.openxmlformats.org/officeDocument/2006/relationships" xmlns:m="http://schemas.openxmlformats.org/officeDocument/2006/math" xmlns:v="urn:schemas-microsoft-com:vml" xmlns:wp14="http://schemas.microsoft.com/office/word/2010/wordprocessingDrawing" xmlns:wp="http://schemas.openxmlformats.org/drawingml/2006/wordprocessingDrawing" xmlns:w10="urn:schemas-microsoft-com:office:word" xmlns:w="http://schemas.openxmlformats.org/wordprocessingml/2006/main" xmlns:w14="http://schemas.microsoft.com/office/word/2010/wordml" xmlns:w15="http://schemas.microsoft.com/office/word/2012/wordml" xmlns:w16cex="http://schemas.microsoft.com/office/word/2018/wordml/cex" xmlns:w16cid="http://schemas.microsoft.com/office/word/2016/wordml/cid" xmlns:w16="http://schemas.microsoft.com/office/word/2018/wordml" xmlns:w16du="http://schemas.microsoft.com/office/word/2023/wordml/word16du" xmlns:w16sdtdh="http://schemas.microsoft.com/office/word/2020/wordml/sdtdatahash" xmlns:w16sdtfl="http://schemas.microsoft.com/office/word/2024/wordml/sdtformatlock" xmlns:w16se="http://schemas.microsoft.com/office/word/2015/wordml/symex" xmlns:wpg="http://schemas.microsoft.com/office/word/2010/wordprocessingGroup" xmlns:wpi="http://schemas.microsoft.com/office/word/2010/wordprocessingInk" xmlns:wne="http://schemas.microsoft.com/office/word/2006/wordml" xmlns:wps="http://schemas.microsoft.com/office/word/2010/wordprocessingShape" mc:Ignorable="w14 w15 w16se w16cid w16 w16cex w16sdtdh w16sdtfl w16du wp14">
   <w:footnote w:type="separator" w:id="-1">
     <w:p>
       <w:pPr>
@@ -988,10 +991,10 @@
 </file>
 
 <file path=word/header1.xml><?xml version="1.0" encoding="utf-8"?>
-<w:hdr xmlns:wpc="http://schemas.microsoft.com/office/word/2010/wordprocessingCanvas" xmlns:cx="http://schemas.microsoft.com/office/drawing/2014/chartex" xmlns:mc="http://schemas.openxmlformats.org/markup-compatibility/2006" xmlns:o="urn:schemas-microsoft-com:office:office" xmlns:r="http://schemas.openxmlformats.org/officeDocument/2006/relationships" xmlns:m="http://schemas.openxmlformats.org/officeDocument/2006/math" xmlns:v="urn:schemas-microsoft-com:vml" xmlns:wp14="http://schemas.microsoft.com/office/word/2010/wordprocessingDrawing" xmlns:wp="http://schemas.openxmlformats.org/drawingml/2006/wordprocessingDrawing" xmlns:w10="urn:schemas-microsoft-com:office:word" xmlns:w="http://schemas.openxmlformats.org/wordprocessingml/2006/main" xmlns:w14="http://schemas.microsoft.com/office/word/2010/wordml" xmlns:w15="http://schemas.microsoft.com/office/word/2012/wordml" xmlns:w16se="http://schemas.microsoft.com/office/word/2015/wordml/symex" xmlns:wpg="http://schemas.microsoft.com/office/word/2010/wordprocessingGroup" xmlns:wpi="http://schemas.microsoft.com/office/word/2010/wordprocessingInk" xmlns:wne="http://schemas.microsoft.com/office/word/2006/wordml" xmlns:wps="http://schemas.microsoft.com/office/word/2010/wordprocessingShape" mc:Ignorable="w14 w15 w16se wp14">
+<w:hdr xmlns:wpc="http://schemas.microsoft.com/office/word/2010/wordprocessingCanvas" xmlns:cx="http://schemas.microsoft.com/office/drawing/2014/chartex" xmlns:cx1="http://schemas.microsoft.com/office/drawing/2015/9/8/chartex" xmlns:cx2="http://schemas.microsoft.com/office/drawing/2015/10/21/chartex" xmlns:cx3="http://schemas.microsoft.com/office/drawing/2016/5/9/chartex" xmlns:cx4="http://schemas.microsoft.com/office/drawing/2016/5/10/chartex" xmlns:cx5="http://schemas.microsoft.com/office/drawing/2016/5/11/chartex" xmlns:cx6="http://schemas.microsoft.com/office/drawing/2016/5/12/chartex" xmlns:cx7="http://schemas.microsoft.com/office/drawing/2016/5/13/chartex" xmlns:cx8="http://schemas.microsoft.com/office/drawing/2016/5/14/chartex" xmlns:mc="http://schemas.openxmlformats.org/markup-compatibility/2006" xmlns:aink="http://schemas.microsoft.com/office/drawing/2016/ink" xmlns:am3d="http://schemas.microsoft.com/office/drawing/2017/model3d" xmlns:o="urn:schemas-microsoft-com:office:office" xmlns:oel="http://schemas.microsoft.com/office/2019/extlst" xmlns:r="http://schemas.openxmlformats.org/officeDocument/2006/relationships" xmlns:m="http://schemas.openxmlformats.org/officeDocument/2006/math" xmlns:v="urn:schemas-microsoft-com:vml" xmlns:wp14="http://schemas.microsoft.com/office/word/2010/wordprocessingDrawing" xmlns:wp="http://schemas.openxmlformats.org/drawingml/2006/wordprocessingDrawing" xmlns:w10="urn:schemas-microsoft-com:office:word" xmlns:w="http://schemas.openxmlformats.org/wordprocessingml/2006/main" xmlns:w14="http://schemas.microsoft.com/office/word/2010/wordml" xmlns:w15="http://schemas.microsoft.com/office/word/2012/wordml" xmlns:w16cex="http://schemas.microsoft.com/office/word/2018/wordml/cex" xmlns:w16cid="http://schemas.microsoft.com/office/word/2016/wordml/cid" xmlns:w16="http://schemas.microsoft.com/office/word/2018/wordml" xmlns:w16du="http://schemas.microsoft.com/office/word/2023/wordml/word16du" xmlns:w16sdtdh="http://schemas.microsoft.com/office/word/2020/wordml/sdtdatahash" xmlns:w16sdtfl="http://schemas.microsoft.com/office/word/2024/wordml/sdtformatlock" xmlns:w16se="http://schemas.microsoft.com/office/word/2015/wordml/symex" xmlns:wpg="http://schemas.microsoft.com/office/word/2010/wordprocessingGroup" xmlns:wpi="http://schemas.microsoft.com/office/word/2010/wordprocessingInk" xmlns:wne="http://schemas.microsoft.com/office/word/2006/wordml" xmlns:wps="http://schemas.microsoft.com/office/word/2010/wordprocessingShape" mc:Ignorable="w14 w15 w16se w16cid w16 w16cex w16sdtdh w16sdtfl w16du wp14">
   <w:p>
     <w:pPr>
-      <w:pStyle w:val="af0"/>
+      <w:pStyle w:val="Header"/>
       <w:bidi w:val="0"/>
     </w:pPr>
   </w:p>
@@ -999,7 +1002,7 @@
 </file>
 
 <file path=word/styles.xml><?xml version="1.0" encoding="utf-8"?>
-<w:styles xmlns:mc="http://schemas.openxmlformats.org/markup-compatibility/2006" xmlns:r="http://schemas.openxmlformats.org/officeDocument/2006/relationships" xmlns:w="http://schemas.openxmlformats.org/wordprocessingml/2006/main" xmlns:w14="http://schemas.microsoft.com/office/word/2010/wordml" xmlns:w15="http://schemas.microsoft.com/office/word/2012/wordml" xmlns:w16se="http://schemas.microsoft.com/office/word/2015/wordml/symex" mc:Ignorable="w14 w15 w16se">
+<w:styles xmlns:mc="http://schemas.openxmlformats.org/markup-compatibility/2006" xmlns:r="http://schemas.openxmlformats.org/officeDocument/2006/relationships" xmlns:w="http://schemas.openxmlformats.org/wordprocessingml/2006/main" xmlns:w14="http://schemas.microsoft.com/office/word/2010/wordml" xmlns:w15="http://schemas.microsoft.com/office/word/2012/wordml" xmlns:w16cex="http://schemas.microsoft.com/office/word/2018/wordml/cex" xmlns:w16cid="http://schemas.microsoft.com/office/word/2016/wordml/cid" xmlns:w16="http://schemas.microsoft.com/office/word/2018/wordml" xmlns:w16du="http://schemas.microsoft.com/office/word/2023/wordml/word16du" xmlns:w16sdtdh="http://schemas.microsoft.com/office/word/2020/wordml/sdtdatahash" xmlns:w16sdtfl="http://schemas.microsoft.com/office/word/2024/wordml/sdtformatlock" xmlns:w16se="http://schemas.microsoft.com/office/word/2015/wordml/symex" mc:Ignorable="w14 w15 w16se w16cid w16 w16cex w16sdtdh w16sdtfl w16du">
   <w:docDefaults>
     <w:rPrDefault>
       <w:rPr>
@@ -1017,7 +1020,7 @@
       </w:pPr>
     </w:pPrDefault>
   </w:docDefaults>
-  <w:latentStyles w:defLockedState="0" w:defUIPriority="99" w:defSemiHidden="0" w:defUnhideWhenUsed="0" w:defQFormat="0" w:count="371">
+  <w:latentStyles w:defLockedState="0" w:defUIPriority="99" w:defSemiHidden="0" w:defUnhideWhenUsed="0" w:defQFormat="0" w:count="376">
     <w:lsdException w:name="Normal" w:uiPriority="0" w:qFormat="1"/>
     <w:lsdException w:name="heading 1" w:uiPriority="9" w:qFormat="1"/>
     <w:lsdException w:name="heading 2" w:semiHidden="1" w:uiPriority="9" w:unhideWhenUsed="1" w:qFormat="1"/>
@@ -1389,8 +1392,13 @@
     <w:lsdException w:name="List Table 5 Dark Accent 6" w:uiPriority="50"/>
     <w:lsdException w:name="List Table 6 Colorful Accent 6" w:uiPriority="51"/>
     <w:lsdException w:name="List Table 7 Colorful Accent 6" w:uiPriority="52"/>
+    <w:lsdException w:name="Mention" w:semiHidden="1" w:unhideWhenUsed="1"/>
+    <w:lsdException w:name="Smart Hyperlink" w:semiHidden="1" w:unhideWhenUsed="1"/>
+    <w:lsdException w:name="Hashtag" w:semiHidden="1" w:unhideWhenUsed="1"/>
+    <w:lsdException w:name="Unresolved Mention" w:semiHidden="1" w:unhideWhenUsed="1"/>
+    <w:lsdException w:name="Smart Link" w:semiHidden="1" w:unhideWhenUsed="1"/>
   </w:latentStyles>
-  <w:style w:type="paragraph" w:default="1" w:styleId="a">
+  <w:style w:type="paragraph" w:default="1" w:styleId="Normal">
     <w:name w:val="Normal"/>
     <w:qFormat/>
     <w:rsid w:val="007E4D33"/>
@@ -1402,11 +1410,11 @@
       <w14:ligatures w14:val="none"/>
     </w:rPr>
   </w:style>
-  <w:style w:type="paragraph" w:styleId="1">
+  <w:style w:type="paragraph" w:styleId="Heading1">
     <w:name w:val="heading 1"/>
-    <w:basedOn w:val="a"/>
-    <w:next w:val="a"/>
-    <w:link w:val="10"/>
+    <w:basedOn w:val="Normal"/>
+    <w:next w:val="Normal"/>
+    <w:link w:val="Heading1Char"/>
     <w:uiPriority w:val="9"/>
     <w:qFormat/>
     <w:rsid w:val="00EF73F9"/>
@@ -1426,11 +1434,11 @@
       <w14:ligatures w14:val="standardContextual"/>
     </w:rPr>
   </w:style>
-  <w:style w:type="paragraph" w:styleId="2">
+  <w:style w:type="paragraph" w:styleId="Heading2">
     <w:name w:val="heading 2"/>
-    <w:basedOn w:val="a"/>
-    <w:next w:val="a"/>
-    <w:link w:val="20"/>
+    <w:basedOn w:val="Normal"/>
+    <w:next w:val="Normal"/>
+    <w:link w:val="Heading2Char"/>
     <w:uiPriority w:val="9"/>
     <w:semiHidden/>
     <w:unhideWhenUsed/>
@@ -1452,11 +1460,11 @@
       <w14:ligatures w14:val="standardContextual"/>
     </w:rPr>
   </w:style>
-  <w:style w:type="paragraph" w:styleId="3">
+  <w:style w:type="paragraph" w:styleId="Heading3">
     <w:name w:val="heading 3"/>
-    <w:basedOn w:val="a"/>
-    <w:next w:val="a"/>
-    <w:link w:val="30"/>
+    <w:basedOn w:val="Normal"/>
+    <w:next w:val="Normal"/>
+    <w:link w:val="Heading3Char"/>
     <w:uiPriority w:val="9"/>
     <w:semiHidden/>
     <w:unhideWhenUsed/>
@@ -1478,11 +1486,11 @@
       <w14:ligatures w14:val="standardContextual"/>
     </w:rPr>
   </w:style>
-  <w:style w:type="paragraph" w:styleId="4">
+  <w:style w:type="paragraph" w:styleId="Heading4">
     <w:name w:val="heading 4"/>
-    <w:basedOn w:val="a"/>
-    <w:next w:val="a"/>
-    <w:link w:val="40"/>
+    <w:basedOn w:val="Normal"/>
+    <w:next w:val="Normal"/>
+    <w:link w:val="Heading4Char"/>
     <w:uiPriority w:val="9"/>
     <w:semiHidden/>
     <w:unhideWhenUsed/>
@@ -1504,11 +1512,11 @@
       <w14:ligatures w14:val="standardContextual"/>
     </w:rPr>
   </w:style>
-  <w:style w:type="paragraph" w:styleId="5">
+  <w:style w:type="paragraph" w:styleId="Heading5">
     <w:name w:val="heading 5"/>
-    <w:basedOn w:val="a"/>
-    <w:next w:val="a"/>
-    <w:link w:val="50"/>
+    <w:basedOn w:val="Normal"/>
+    <w:next w:val="Normal"/>
+    <w:link w:val="Heading5Char"/>
     <w:uiPriority w:val="9"/>
     <w:semiHidden/>
     <w:unhideWhenUsed/>
@@ -1528,11 +1536,11 @@
       <w14:ligatures w14:val="standardContextual"/>
     </w:rPr>
   </w:style>
-  <w:style w:type="paragraph" w:styleId="6">
+  <w:style w:type="paragraph" w:styleId="Heading6">
     <w:name w:val="heading 6"/>
-    <w:basedOn w:val="a"/>
-    <w:next w:val="a"/>
-    <w:link w:val="60"/>
+    <w:basedOn w:val="Normal"/>
+    <w:next w:val="Normal"/>
+    <w:link w:val="Heading6Char"/>
     <w:uiPriority w:val="9"/>
     <w:semiHidden/>
     <w:unhideWhenUsed/>
@@ -1554,11 +1562,11 @@
       <w14:ligatures w14:val="standardContextual"/>
     </w:rPr>
   </w:style>
-  <w:style w:type="paragraph" w:styleId="7">
+  <w:style w:type="paragraph" w:styleId="Heading7">
     <w:name w:val="heading 7"/>
-    <w:basedOn w:val="a"/>
-    <w:next w:val="a"/>
-    <w:link w:val="70"/>
+    <w:basedOn w:val="Normal"/>
+    <w:next w:val="Normal"/>
+    <w:link w:val="Heading7Char"/>
     <w:uiPriority w:val="9"/>
     <w:semiHidden/>
     <w:unhideWhenUsed/>
@@ -1578,11 +1586,11 @@
       <w14:ligatures w14:val="standardContextual"/>
     </w:rPr>
   </w:style>
-  <w:style w:type="paragraph" w:styleId="8">
+  <w:style w:type="paragraph" w:styleId="Heading8">
     <w:name w:val="heading 8"/>
-    <w:basedOn w:val="a"/>
-    <w:next w:val="a"/>
-    <w:link w:val="80"/>
+    <w:basedOn w:val="Normal"/>
+    <w:next w:val="Normal"/>
+    <w:link w:val="Heading8Char"/>
     <w:uiPriority w:val="9"/>
     <w:semiHidden/>
     <w:unhideWhenUsed/>
@@ -1604,11 +1612,11 @@
       <w14:ligatures w14:val="standardContextual"/>
     </w:rPr>
   </w:style>
-  <w:style w:type="paragraph" w:styleId="9">
+  <w:style w:type="paragraph" w:styleId="Heading9">
     <w:name w:val="heading 9"/>
-    <w:basedOn w:val="a"/>
-    <w:next w:val="a"/>
-    <w:link w:val="90"/>
+    <w:basedOn w:val="Normal"/>
+    <w:next w:val="Normal"/>
+    <w:link w:val="Heading9Char"/>
     <w:uiPriority w:val="9"/>
     <w:semiHidden/>
     <w:unhideWhenUsed/>
@@ -1628,13 +1636,13 @@
       <w14:ligatures w14:val="standardContextual"/>
     </w:rPr>
   </w:style>
-  <w:style w:type="character" w:default="1" w:styleId="a0">
+  <w:style w:type="character" w:default="1" w:styleId="DefaultParagraphFont">
     <w:name w:val="Default Paragraph Font"/>
     <w:uiPriority w:val="1"/>
     <w:semiHidden/>
     <w:unhideWhenUsed/>
   </w:style>
-  <w:style w:type="table" w:default="1" w:styleId="a1">
+  <w:style w:type="table" w:default="1" w:styleId="TableNormal">
     <w:name w:val="Normal Table"/>
     <w:uiPriority w:val="99"/>
     <w:semiHidden/>
@@ -1649,16 +1657,16 @@
       </w:tblCellMar>
     </w:tblPr>
   </w:style>
-  <w:style w:type="numbering" w:default="1" w:styleId="a2">
+  <w:style w:type="numbering" w:default="1" w:styleId="NoList">
     <w:name w:val="No List"/>
     <w:uiPriority w:val="99"/>
     <w:semiHidden/>
     <w:unhideWhenUsed/>
   </w:style>
-  <w:style w:type="character" w:customStyle="1" w:styleId="10">
-    <w:name w:val="כותרת 1 תו"/>
-    <w:basedOn w:val="a0"/>
-    <w:link w:val="1"/>
+  <w:style w:type="character" w:customStyle="1" w:styleId="Heading1Char">
+    <w:name w:val="Heading 1 Char"/>
+    <w:basedOn w:val="DefaultParagraphFont"/>
+    <w:link w:val="Heading1"/>
     <w:uiPriority w:val="9"/>
     <w:rsid w:val="00EF73F9"/>
     <w:rPr>
@@ -1668,10 +1676,10 @@
       <w:szCs w:val="40"/>
     </w:rPr>
   </w:style>
-  <w:style w:type="character" w:customStyle="1" w:styleId="20">
-    <w:name w:val="כותרת 2 תו"/>
-    <w:basedOn w:val="a0"/>
-    <w:link w:val="2"/>
+  <w:style w:type="character" w:customStyle="1" w:styleId="Heading2Char">
+    <w:name w:val="Heading 2 Char"/>
+    <w:basedOn w:val="DefaultParagraphFont"/>
+    <w:link w:val="Heading2"/>
     <w:uiPriority w:val="9"/>
     <w:semiHidden/>
     <w:rsid w:val="00EF73F9"/>
@@ -1682,10 +1690,10 @@
       <w:szCs w:val="32"/>
     </w:rPr>
   </w:style>
-  <w:style w:type="character" w:customStyle="1" w:styleId="30">
-    <w:name w:val="כותרת 3 תו"/>
-    <w:basedOn w:val="a0"/>
-    <w:link w:val="3"/>
+  <w:style w:type="character" w:customStyle="1" w:styleId="Heading3Char">
+    <w:name w:val="Heading 3 Char"/>
+    <w:basedOn w:val="DefaultParagraphFont"/>
+    <w:link w:val="Heading3"/>
     <w:uiPriority w:val="9"/>
     <w:semiHidden/>
     <w:rsid w:val="00EF73F9"/>
@@ -1696,10 +1704,10 @@
       <w:szCs w:val="28"/>
     </w:rPr>
   </w:style>
-  <w:style w:type="character" w:customStyle="1" w:styleId="40">
-    <w:name w:val="כותרת 4 תו"/>
-    <w:basedOn w:val="a0"/>
-    <w:link w:val="4"/>
+  <w:style w:type="character" w:customStyle="1" w:styleId="Heading4Char">
+    <w:name w:val="Heading 4 Char"/>
+    <w:basedOn w:val="DefaultParagraphFont"/>
+    <w:link w:val="Heading4"/>
     <w:uiPriority w:val="9"/>
     <w:semiHidden/>
     <w:rsid w:val="00EF73F9"/>
@@ -1710,10 +1718,10 @@
       <w:color w:val="0F4761" w:themeColor="accent1" w:themeShade="BF"/>
     </w:rPr>
   </w:style>
-  <w:style w:type="character" w:customStyle="1" w:styleId="50">
-    <w:name w:val="כותרת 5 תו"/>
-    <w:basedOn w:val="a0"/>
-    <w:link w:val="5"/>
+  <w:style w:type="character" w:customStyle="1" w:styleId="Heading5Char">
+    <w:name w:val="Heading 5 Char"/>
+    <w:basedOn w:val="DefaultParagraphFont"/>
+    <w:link w:val="Heading5"/>
     <w:uiPriority w:val="9"/>
     <w:semiHidden/>
     <w:rsid w:val="00EF73F9"/>
@@ -1722,10 +1730,10 @@
       <w:color w:val="0F4761" w:themeColor="accent1" w:themeShade="BF"/>
     </w:rPr>
   </w:style>
-  <w:style w:type="character" w:customStyle="1" w:styleId="60">
-    <w:name w:val="כותרת 6 תו"/>
-    <w:basedOn w:val="a0"/>
-    <w:link w:val="6"/>
+  <w:style w:type="character" w:customStyle="1" w:styleId="Heading6Char">
+    <w:name w:val="Heading 6 Char"/>
+    <w:basedOn w:val="DefaultParagraphFont"/>
+    <w:link w:val="Heading6"/>
     <w:uiPriority w:val="9"/>
     <w:semiHidden/>
     <w:rsid w:val="00EF73F9"/>
@@ -1736,10 +1744,10 @@
       <w:color w:val="595959" w:themeColor="text1" w:themeTint="A6"/>
     </w:rPr>
   </w:style>
-  <w:style w:type="character" w:customStyle="1" w:styleId="70">
-    <w:name w:val="כותרת 7 תו"/>
-    <w:basedOn w:val="a0"/>
-    <w:link w:val="7"/>
+  <w:style w:type="character" w:customStyle="1" w:styleId="Heading7Char">
+    <w:name w:val="Heading 7 Char"/>
+    <w:basedOn w:val="DefaultParagraphFont"/>
+    <w:link w:val="Heading7"/>
     <w:uiPriority w:val="9"/>
     <w:semiHidden/>
     <w:rsid w:val="00EF73F9"/>
@@ -1748,10 +1756,10 @@
       <w:color w:val="595959" w:themeColor="text1" w:themeTint="A6"/>
     </w:rPr>
   </w:style>
-  <w:style w:type="character" w:customStyle="1" w:styleId="80">
-    <w:name w:val="כותרת 8 תו"/>
-    <w:basedOn w:val="a0"/>
-    <w:link w:val="8"/>
+  <w:style w:type="character" w:customStyle="1" w:styleId="Heading8Char">
+    <w:name w:val="Heading 8 Char"/>
+    <w:basedOn w:val="DefaultParagraphFont"/>
+    <w:link w:val="Heading8"/>
     <w:uiPriority w:val="9"/>
     <w:semiHidden/>
     <w:rsid w:val="00EF73F9"/>
@@ -1762,10 +1770,10 @@
       <w:color w:val="272727" w:themeColor="text1" w:themeTint="D8"/>
     </w:rPr>
   </w:style>
-  <w:style w:type="character" w:customStyle="1" w:styleId="90">
-    <w:name w:val="כותרת 9 תו"/>
-    <w:basedOn w:val="a0"/>
-    <w:link w:val="9"/>
+  <w:style w:type="character" w:customStyle="1" w:styleId="Heading9Char">
+    <w:name w:val="Heading 9 Char"/>
+    <w:basedOn w:val="DefaultParagraphFont"/>
+    <w:link w:val="Heading9"/>
     <w:uiPriority w:val="9"/>
     <w:semiHidden/>
     <w:rsid w:val="00EF73F9"/>
@@ -1774,11 +1782,11 @@
       <w:color w:val="272727" w:themeColor="text1" w:themeTint="D8"/>
     </w:rPr>
   </w:style>
-  <w:style w:type="paragraph" w:styleId="a3">
+  <w:style w:type="paragraph" w:styleId="Title">
     <w:name w:val="Title"/>
-    <w:basedOn w:val="a"/>
-    <w:next w:val="a"/>
-    <w:link w:val="a4"/>
+    <w:basedOn w:val="Normal"/>
+    <w:next w:val="Normal"/>
+    <w:link w:val="TitleChar"/>
     <w:uiPriority w:val="10"/>
     <w:qFormat/>
     <w:rsid w:val="00EF73F9"/>
@@ -1796,10 +1804,10 @@
       <w14:ligatures w14:val="standardContextual"/>
     </w:rPr>
   </w:style>
-  <w:style w:type="character" w:customStyle="1" w:styleId="a4">
-    <w:name w:val="כותרת טקסט תו"/>
-    <w:basedOn w:val="a0"/>
-    <w:link w:val="a3"/>
+  <w:style w:type="character" w:customStyle="1" w:styleId="TitleChar">
+    <w:name w:val="Title Char"/>
+    <w:basedOn w:val="DefaultParagraphFont"/>
+    <w:link w:val="Title"/>
     <w:uiPriority w:val="10"/>
     <w:rsid w:val="00EF73F9"/>
     <w:rPr>
@@ -1810,11 +1818,11 @@
       <w:szCs w:val="56"/>
     </w:rPr>
   </w:style>
-  <w:style w:type="paragraph" w:styleId="a5">
+  <w:style w:type="paragraph" w:styleId="Subtitle">
     <w:name w:val="Subtitle"/>
-    <w:basedOn w:val="a"/>
-    <w:next w:val="a"/>
-    <w:link w:val="a6"/>
+    <w:basedOn w:val="Normal"/>
+    <w:next w:val="Normal"/>
+    <w:link w:val="SubtitleChar"/>
     <w:uiPriority w:val="11"/>
     <w:qFormat/>
     <w:rsid w:val="00EF73F9"/>
@@ -1834,10 +1842,10 @@
       <w14:ligatures w14:val="standardContextual"/>
     </w:rPr>
   </w:style>
-  <w:style w:type="character" w:customStyle="1" w:styleId="a6">
-    <w:name w:val="כותרת משנה תו"/>
-    <w:basedOn w:val="a0"/>
-    <w:link w:val="a5"/>
+  <w:style w:type="character" w:customStyle="1" w:styleId="SubtitleChar">
+    <w:name w:val="Subtitle Char"/>
+    <w:basedOn w:val="DefaultParagraphFont"/>
+    <w:link w:val="Subtitle"/>
     <w:uiPriority w:val="11"/>
     <w:rsid w:val="00EF73F9"/>
     <w:rPr>
@@ -1848,11 +1856,11 @@
       <w:szCs w:val="28"/>
     </w:rPr>
   </w:style>
-  <w:style w:type="paragraph" w:styleId="a7">
+  <w:style w:type="paragraph" w:styleId="Quote">
     <w:name w:val="Quote"/>
-    <w:basedOn w:val="a"/>
-    <w:next w:val="a"/>
-    <w:link w:val="a8"/>
+    <w:basedOn w:val="Normal"/>
+    <w:next w:val="Normal"/>
+    <w:link w:val="QuoteChar"/>
     <w:uiPriority w:val="29"/>
     <w:qFormat/>
     <w:rsid w:val="00EF73F9"/>
@@ -1869,10 +1877,10 @@
       <w14:ligatures w14:val="standardContextual"/>
     </w:rPr>
   </w:style>
-  <w:style w:type="character" w:customStyle="1" w:styleId="a8">
-    <w:name w:val="ציטוט תו"/>
-    <w:basedOn w:val="a0"/>
-    <w:link w:val="a7"/>
+  <w:style w:type="character" w:customStyle="1" w:styleId="QuoteChar">
+    <w:name w:val="Quote Char"/>
+    <w:basedOn w:val="DefaultParagraphFont"/>
+    <w:link w:val="Quote"/>
     <w:uiPriority w:val="29"/>
     <w:rsid w:val="00EF73F9"/>
     <w:rPr>
@@ -1881,9 +1889,9 @@
       <w:color w:val="404040" w:themeColor="text1" w:themeTint="BF"/>
     </w:rPr>
   </w:style>
-  <w:style w:type="paragraph" w:styleId="a9">
+  <w:style w:type="paragraph" w:styleId="ListParagraph">
     <w:name w:val="List Paragraph"/>
-    <w:basedOn w:val="a"/>
+    <w:basedOn w:val="Normal"/>
     <w:uiPriority w:val="34"/>
     <w:qFormat/>
     <w:rsid w:val="00EF73F9"/>
@@ -1897,9 +1905,9 @@
       <w14:ligatures w14:val="standardContextual"/>
     </w:rPr>
   </w:style>
-  <w:style w:type="character" w:styleId="aa">
+  <w:style w:type="character" w:styleId="IntenseEmphasis">
     <w:name w:val="Intense Emphasis"/>
-    <w:basedOn w:val="a0"/>
+    <w:basedOn w:val="DefaultParagraphFont"/>
     <w:uiPriority w:val="21"/>
     <w:qFormat/>
     <w:rsid w:val="00EF73F9"/>
@@ -1909,11 +1917,11 @@
       <w:color w:val="0F4761" w:themeColor="accent1" w:themeShade="BF"/>
     </w:rPr>
   </w:style>
-  <w:style w:type="paragraph" w:styleId="ab">
+  <w:style w:type="paragraph" w:styleId="IntenseQuote">
     <w:name w:val="Intense Quote"/>
-    <w:basedOn w:val="a"/>
-    <w:next w:val="a"/>
-    <w:link w:val="ac"/>
+    <w:basedOn w:val="Normal"/>
+    <w:next w:val="Normal"/>
+    <w:link w:val="IntenseQuoteChar"/>
     <w:uiPriority w:val="30"/>
     <w:qFormat/>
     <w:rsid w:val="00EF73F9"/>
@@ -1935,10 +1943,10 @@
       <w14:ligatures w14:val="standardContextual"/>
     </w:rPr>
   </w:style>
-  <w:style w:type="character" w:customStyle="1" w:styleId="ac">
-    <w:name w:val="ציטוט חזק תו"/>
-    <w:basedOn w:val="a0"/>
-    <w:link w:val="ab"/>
+  <w:style w:type="character" w:customStyle="1" w:styleId="IntenseQuoteChar">
+    <w:name w:val="Intense Quote Char"/>
+    <w:basedOn w:val="DefaultParagraphFont"/>
+    <w:link w:val="IntenseQuote"/>
     <w:uiPriority w:val="30"/>
     <w:rsid w:val="00EF73F9"/>
     <w:rPr>
@@ -1947,9 +1955,9 @@
       <w:color w:val="0F4761" w:themeColor="accent1" w:themeShade="BF"/>
     </w:rPr>
   </w:style>
-  <w:style w:type="character" w:styleId="ad">
+  <w:style w:type="character" w:styleId="IntenseReference">
     <w:name w:val="Intense Reference"/>
-    <w:basedOn w:val="a0"/>
+    <w:basedOn w:val="DefaultParagraphFont"/>
     <w:uiPriority w:val="32"/>
     <w:qFormat/>
     <w:rsid w:val="00EF73F9"/>
@@ -1963,7 +1971,7 @@
   </w:style>
   <w:style w:type="character" w:styleId="Hyperlink">
     <w:name w:val="Hyperlink"/>
-    <w:basedOn w:val="a0"/>
+    <w:basedOn w:val="DefaultParagraphFont"/>
     <w:uiPriority w:val="99"/>
     <w:unhideWhenUsed/>
     <w:rsid w:val="007E4D33"/>
@@ -1972,9 +1980,9 @@
       <w:u w:val="single"/>
     </w:rPr>
   </w:style>
-  <w:style w:type="character" w:customStyle="1" w:styleId="UnresolvedMention">
-    <w:name w:val="Unresolved Mention"/>
-    <w:basedOn w:val="a0"/>
+  <w:style w:type="character" w:customStyle="1" w:styleId="UnresolvedMention1">
+    <w:name w:val="Unresolved Mention1"/>
+    <w:basedOn w:val="DefaultParagraphFont"/>
     <w:uiPriority w:val="99"/>
     <w:semiHidden/>
     <w:unhideWhenUsed/>
@@ -1986,7 +1994,7 @@
   </w:style>
   <w:style w:type="paragraph" w:styleId="NormalWeb">
     <w:name w:val="Normal (Web)"/>
-    <w:basedOn w:val="a"/>
+    <w:basedOn w:val="Normal"/>
     <w:uiPriority w:val="99"/>
     <w:semiHidden/>
     <w:unhideWhenUsed/>
@@ -2003,7 +2011,7 @@
   </w:style>
   <w:style w:type="character" w:styleId="FollowedHyperlink">
     <w:name w:val="FollowedHyperlink"/>
-    <w:basedOn w:val="a0"/>
+    <w:basedOn w:val="DefaultParagraphFont"/>
     <w:uiPriority w:val="99"/>
     <w:semiHidden/>
     <w:unhideWhenUsed/>
@@ -2013,9 +2021,9 @@
       <w:u w:val="single"/>
     </w:rPr>
   </w:style>
-  <w:style w:type="character" w:styleId="ae">
+  <w:style w:type="character" w:styleId="PlaceholderText">
     <w:name w:val="Placeholder Text"/>
-    <w:basedOn w:val="a0"/>
+    <w:basedOn w:val="DefaultParagraphFont"/>
     <w:uiPriority w:val="99"/>
     <w:semiHidden/>
     <w:rsid w:val="007028B6"/>
@@ -2023,18 +2031,18 @@
       <w:color w:val="808080"/>
     </w:rPr>
   </w:style>
-  <w:style w:type="character" w:styleId="af">
+  <w:style w:type="character" w:styleId="LineNumber">
     <w:name w:val="line number"/>
-    <w:basedOn w:val="a0"/>
+    <w:basedOn w:val="DefaultParagraphFont"/>
     <w:uiPriority w:val="99"/>
     <w:semiHidden/>
     <w:unhideWhenUsed/>
     <w:rsid w:val="007315F6"/>
   </w:style>
-  <w:style w:type="paragraph" w:styleId="af0">
+  <w:style w:type="paragraph" w:styleId="Header">
     <w:name w:val="header"/>
-    <w:basedOn w:val="a"/>
-    <w:link w:val="af1"/>
+    <w:basedOn w:val="Normal"/>
+    <w:link w:val="HeaderChar"/>
     <w:uiPriority w:val="99"/>
     <w:unhideWhenUsed/>
     <w:rsid w:val="007315F6"/>
@@ -2046,10 +2054,10 @@
       <w:spacing w:after="0" w:line="240" w:lineRule="auto"/>
     </w:pPr>
   </w:style>
-  <w:style w:type="character" w:customStyle="1" w:styleId="af1">
-    <w:name w:val="כותרת עליונה תו"/>
-    <w:basedOn w:val="a0"/>
-    <w:link w:val="af0"/>
+  <w:style w:type="character" w:customStyle="1" w:styleId="HeaderChar">
+    <w:name w:val="Header Char"/>
+    <w:basedOn w:val="DefaultParagraphFont"/>
+    <w:link w:val="Header"/>
     <w:uiPriority w:val="99"/>
     <w:rsid w:val="007315F6"/>
     <w:rPr>
@@ -2057,10 +2065,10 @@
       <w14:ligatures w14:val="none"/>
     </w:rPr>
   </w:style>
-  <w:style w:type="paragraph" w:styleId="af2">
+  <w:style w:type="paragraph" w:styleId="Footer">
     <w:name w:val="footer"/>
-    <w:basedOn w:val="a"/>
-    <w:link w:val="af3"/>
+    <w:basedOn w:val="Normal"/>
+    <w:link w:val="FooterChar"/>
     <w:uiPriority w:val="99"/>
     <w:unhideWhenUsed/>
     <w:rsid w:val="007315F6"/>
@@ -2072,10 +2080,10 @@
       <w:spacing w:after="0" w:line="240" w:lineRule="auto"/>
     </w:pPr>
   </w:style>
-  <w:style w:type="character" w:customStyle="1" w:styleId="af3">
-    <w:name w:val="כותרת תחתונה תו"/>
-    <w:basedOn w:val="a0"/>
-    <w:link w:val="af2"/>
+  <w:style w:type="character" w:customStyle="1" w:styleId="FooterChar">
+    <w:name w:val="Footer Char"/>
+    <w:basedOn w:val="DefaultParagraphFont"/>
+    <w:link w:val="Footer"/>
     <w:uiPriority w:val="99"/>
     <w:rsid w:val="007315F6"/>
     <w:rPr>
@@ -2084,540 +2092,6 @@
     </w:rPr>
   </w:style>
 </w:styles>
-</file>
-
-<file path=word/glossary/document.xml><?xml version="1.0" encoding="utf-8"?>
-<w:glossaryDocument xmlns:wpc="http://schemas.microsoft.com/office/word/2010/wordprocessingCanvas" xmlns:cx="http://schemas.microsoft.com/office/drawing/2014/chartex" xmlns:mc="http://schemas.openxmlformats.org/markup-compatibility/2006" xmlns:o="urn:schemas-microsoft-com:office:office" xmlns:r="http://schemas.openxmlformats.org/officeDocument/2006/relationships" xmlns:m="http://schemas.openxmlformats.org/officeDocument/2006/math" xmlns:v="urn:schemas-microsoft-com:vml" xmlns:wp14="http://schemas.microsoft.com/office/word/2010/wordprocessingDrawing" xmlns:wp="http://schemas.openxmlformats.org/drawingml/2006/wordprocessingDrawing" xmlns:w10="urn:schemas-microsoft-com:office:word" xmlns:w="http://schemas.openxmlformats.org/wordprocessingml/2006/main" xmlns:w14="http://schemas.microsoft.com/office/word/2010/wordml" xmlns:w15="http://schemas.microsoft.com/office/word/2012/wordml" xmlns:w16se="http://schemas.microsoft.com/office/word/2015/wordml/symex" xmlns:wpg="http://schemas.microsoft.com/office/word/2010/wordprocessingGroup" xmlns:wpi="http://schemas.microsoft.com/office/word/2010/wordprocessingInk" xmlns:wne="http://schemas.microsoft.com/office/word/2006/wordml" xmlns:wps="http://schemas.microsoft.com/office/word/2010/wordprocessingShape" mc:Ignorable="w14 w15 w16se wp14"/>
-</file>
-
-<file path=word/glossary/fontTable.xml><?xml version="1.0" encoding="utf-8"?>
-<w:fonts xmlns:mc="http://schemas.openxmlformats.org/markup-compatibility/2006" xmlns:r="http://schemas.openxmlformats.org/officeDocument/2006/relationships" xmlns:w="http://schemas.openxmlformats.org/wordprocessingml/2006/main" xmlns:w14="http://schemas.microsoft.com/office/word/2010/wordml" xmlns:w15="http://schemas.microsoft.com/office/word/2012/wordml" xmlns:w16se="http://schemas.microsoft.com/office/word/2015/wordml/symex" mc:Ignorable="w14 w15 w16se">
-  <w:font w:name="Aptos">
-    <w:altName w:val="Arial"/>
-    <w:charset w:val="00"/>
-    <w:family w:val="swiss"/>
-    <w:pitch w:val="variable"/>
-    <w:sig w:usb0="00000001" w:usb1="00000003" w:usb2="00000000" w:usb3="00000000" w:csb0="0000019F" w:csb1="00000000"/>
-  </w:font>
-  <w:font w:name="Arial">
-    <w:panose1 w:val="020B0604020202020204"/>
-    <w:charset w:val="00"/>
-    <w:family w:val="swiss"/>
-    <w:pitch w:val="variable"/>
-    <w:sig w:usb0="E0002AFF" w:usb1="C0007843" w:usb2="00000009" w:usb3="00000000" w:csb0="000001FF" w:csb1="00000000"/>
-  </w:font>
-  <w:font w:name="Aptos Display">
-    <w:altName w:val="Arial"/>
-    <w:charset w:val="00"/>
-    <w:family w:val="swiss"/>
-    <w:pitch w:val="variable"/>
-    <w:sig w:usb0="00000001" w:usb1="00000003" w:usb2="00000000" w:usb3="00000000" w:csb0="0000019F" w:csb1="00000000"/>
-  </w:font>
-  <w:font w:name="Times New Roman">
-    <w:panose1 w:val="02020603050405020304"/>
-    <w:charset w:val="00"/>
-    <w:family w:val="roman"/>
-    <w:pitch w:val="variable"/>
-    <w:sig w:usb0="E0002AFF" w:usb1="C0007843" w:usb2="00000009" w:usb3="00000000" w:csb0="000001FF" w:csb1="00000000"/>
-  </w:font>
-  <w:font w:name="Calibri">
-    <w:panose1 w:val="020F0502020204030204"/>
-    <w:charset w:val="00"/>
-    <w:family w:val="swiss"/>
-    <w:pitch w:val="variable"/>
-    <w:sig w:usb0="E0002AFF" w:usb1="4000ACFF" w:usb2="00000001" w:usb3="00000000" w:csb0="000001FF" w:csb1="00000000"/>
-  </w:font>
-  <w:font w:name="Calibri Light">
-    <w:panose1 w:val="020F0302020204030204"/>
-    <w:charset w:val="00"/>
-    <w:family w:val="swiss"/>
-    <w:pitch w:val="variable"/>
-    <w:sig w:usb0="A0002AEF" w:usb1="4000207B" w:usb2="00000000" w:usb3="00000000" w:csb0="000001FF" w:csb1="00000000"/>
-  </w:font>
-</w:fonts>
-</file>
-
-<file path=word/glossary/settings.xml><?xml version="1.0" encoding="utf-8"?>
-<w:settings xmlns:mc="http://schemas.openxmlformats.org/markup-compatibility/2006" xmlns:o="urn:schemas-microsoft-com:office:office" xmlns:r="http://schemas.openxmlformats.org/officeDocument/2006/relationships" xmlns:m="http://schemas.openxmlformats.org/officeDocument/2006/math" xmlns:v="urn:schemas-microsoft-com:vml" xmlns:w10="urn:schemas-microsoft-com:office:word" xmlns:w="http://schemas.openxmlformats.org/wordprocessingml/2006/main" xmlns:w14="http://schemas.microsoft.com/office/word/2010/wordml" xmlns:w15="http://schemas.microsoft.com/office/word/2012/wordml" xmlns:w16se="http://schemas.microsoft.com/office/word/2015/wordml/symex" xmlns:sl="http://schemas.openxmlformats.org/schemaLibrary/2006/main" mc:Ignorable="w14 w15 w16se">
-  <w:view w:val="normal"/>
-  <w:defaultTabStop w:val="720"/>
-  <w:characterSpacingControl w:val="doNotCompress"/>
-  <w:compat>
-    <w:useFELayout/>
-    <w:compatSetting w:name="compatibilityMode" w:uri="http://schemas.microsoft.com/office/word" w:val="15"/>
-    <w:compatSetting w:name="overrideTableStyleFontSizeAndJustification" w:uri="http://schemas.microsoft.com/office/word" w:val="1"/>
-    <w:compatSetting w:name="enableOpenTypeFeatures" w:uri="http://schemas.microsoft.com/office/word" w:val="1"/>
-    <w:compatSetting w:name="doNotFlipMirrorIndents" w:uri="http://schemas.microsoft.com/office/word" w:val="1"/>
-    <w:compatSetting w:name="differentiateMultirowTableHeaders" w:uri="http://schemas.microsoft.com/office/word" w:val="1"/>
-  </w:compat>
-  <w:rsids>
-    <w:rsidRoot w:val="00315BBA"/>
-    <w:rsid w:val="00315BBA"/>
-    <w:rsid w:val="00DD27DF"/>
-  </w:rsids>
-  <m:mathPr>
-    <m:mathFont m:val="Cambria Math"/>
-    <m:brkBin m:val="before"/>
-    <m:brkBinSub m:val="--"/>
-    <m:smallFrac m:val="0"/>
-    <m:dispDef/>
-    <m:lMargin m:val="0"/>
-    <m:rMargin m:val="0"/>
-    <m:defJc m:val="centerGroup"/>
-    <m:wrapIndent m:val="1440"/>
-    <m:intLim m:val="subSup"/>
-    <m:naryLim m:val="undOvr"/>
-  </m:mathPr>
-  <w:themeFontLang w:val="en-US" w:bidi="he-IL"/>
-  <w:clrSchemeMapping w:bg1="light1" w:t1="dark1" w:bg2="light2" w:t2="dark2" w:accent1="accent1" w:accent2="accent2" w:accent3="accent3" w:accent4="accent4" w:accent5="accent5" w:accent6="accent6" w:hyperlink="hyperlink" w:followedHyperlink="followedHyperlink"/>
-  <w:decimalSymbol w:val="."/>
-  <w:listSeparator w:val=","/>
-  <w15:chartTrackingRefBased/>
-</w:settings>
-</file>
-
-<file path=word/glossary/styles.xml><?xml version="1.0" encoding="utf-8"?>
-<w:styles xmlns:mc="http://schemas.openxmlformats.org/markup-compatibility/2006" xmlns:r="http://schemas.openxmlformats.org/officeDocument/2006/relationships" xmlns:w="http://schemas.openxmlformats.org/wordprocessingml/2006/main" xmlns:w14="http://schemas.microsoft.com/office/word/2010/wordml" xmlns:w15="http://schemas.microsoft.com/office/word/2012/wordml" xmlns:w16se="http://schemas.microsoft.com/office/word/2015/wordml/symex" mc:Ignorable="w14 w15 w16se">
-  <w:docDefaults>
-    <w:rPrDefault>
-      <w:rPr>
-        <w:rFonts w:asciiTheme="minorHAnsi" w:eastAsiaTheme="minorEastAsia" w:hAnsiTheme="minorHAnsi" w:cstheme="minorBidi"/>
-        <w:sz w:val="22"/>
-        <w:szCs w:val="22"/>
-        <w:lang w:val="en-US" w:eastAsia="en-US" w:bidi="he-IL"/>
-      </w:rPr>
-    </w:rPrDefault>
-    <w:pPrDefault>
-      <w:pPr>
-        <w:spacing w:after="160" w:line="259" w:lineRule="auto"/>
-      </w:pPr>
-    </w:pPrDefault>
-  </w:docDefaults>
-  <w:latentStyles w:defLockedState="0" w:defUIPriority="99" w:defSemiHidden="0" w:defUnhideWhenUsed="0" w:defQFormat="0" w:count="371">
-    <w:lsdException w:name="Normal" w:uiPriority="0" w:qFormat="1"/>
-    <w:lsdException w:name="heading 1" w:uiPriority="9" w:qFormat="1"/>
-    <w:lsdException w:name="heading 2" w:semiHidden="1" w:uiPriority="9" w:unhideWhenUsed="1" w:qFormat="1"/>
-    <w:lsdException w:name="heading 3" w:semiHidden="1" w:uiPriority="9" w:unhideWhenUsed="1" w:qFormat="1"/>
-    <w:lsdException w:name="heading 4" w:semiHidden="1" w:uiPriority="9" w:unhideWhenUsed="1" w:qFormat="1"/>
-    <w:lsdException w:name="heading 5" w:semiHidden="1" w:uiPriority="9" w:unhideWhenUsed="1" w:qFormat="1"/>
-    <w:lsdException w:name="heading 6" w:semiHidden="1" w:uiPriority="9" w:unhideWhenUsed="1" w:qFormat="1"/>
-    <w:lsdException w:name="heading 7" w:semiHidden="1" w:uiPriority="9" w:unhideWhenUsed="1" w:qFormat="1"/>
-    <w:lsdException w:name="heading 8" w:semiHidden="1" w:uiPriority="9" w:unhideWhenUsed="1" w:qFormat="1"/>
-    <w:lsdException w:name="heading 9" w:semiHidden="1" w:uiPriority="9" w:unhideWhenUsed="1" w:qFormat="1"/>
-    <w:lsdException w:name="index 1" w:semiHidden="1" w:unhideWhenUsed="1"/>
-    <w:lsdException w:name="index 2" w:semiHidden="1" w:unhideWhenUsed="1"/>
-    <w:lsdException w:name="index 3" w:semiHidden="1" w:unhideWhenUsed="1"/>
-    <w:lsdException w:name="index 4" w:semiHidden="1" w:unhideWhenUsed="1"/>
-    <w:lsdException w:name="index 5" w:semiHidden="1" w:unhideWhenUsed="1"/>
-    <w:lsdException w:name="index 6" w:semiHidden="1" w:unhideWhenUsed="1"/>
-    <w:lsdException w:name="index 7" w:semiHidden="1" w:unhideWhenUsed="1"/>
-    <w:lsdException w:name="index 8" w:semiHidden="1" w:unhideWhenUsed="1"/>
-    <w:lsdException w:name="index 9" w:semiHidden="1" w:unhideWhenUsed="1"/>
-    <w:lsdException w:name="toc 1" w:semiHidden="1" w:uiPriority="39" w:unhideWhenUsed="1"/>
-    <w:lsdException w:name="toc 2" w:semiHidden="1" w:uiPriority="39" w:unhideWhenUsed="1"/>
-    <w:lsdException w:name="toc 3" w:semiHidden="1" w:uiPriority="39" w:unhideWhenUsed="1"/>
-    <w:lsdException w:name="toc 4" w:semiHidden="1" w:uiPriority="39" w:unhideWhenUsed="1"/>
-    <w:lsdException w:name="toc 5" w:semiHidden="1" w:uiPriority="39" w:unhideWhenUsed="1"/>
-    <w:lsdException w:name="toc 6" w:semiHidden="1" w:uiPriority="39" w:unhideWhenUsed="1"/>
-    <w:lsdException w:name="toc 7" w:semiHidden="1" w:uiPriority="39" w:unhideWhenUsed="1"/>
-    <w:lsdException w:name="toc 8" w:semiHidden="1" w:uiPriority="39" w:unhideWhenUsed="1"/>
-    <w:lsdException w:name="toc 9" w:semiHidden="1" w:uiPriority="39" w:unhideWhenUsed="1"/>
-    <w:lsdException w:name="Normal Indent" w:semiHidden="1" w:unhideWhenUsed="1"/>
-    <w:lsdException w:name="footnote text" w:semiHidden="1" w:unhideWhenUsed="1"/>
-    <w:lsdException w:name="annotation text" w:semiHidden="1" w:unhideWhenUsed="1"/>
-    <w:lsdException w:name="header" w:semiHidden="1" w:unhideWhenUsed="1"/>
-    <w:lsdException w:name="footer" w:semiHidden="1" w:unhideWhenUsed="1"/>
-    <w:lsdException w:name="index heading" w:semiHidden="1" w:unhideWhenUsed="1"/>
-    <w:lsdException w:name="caption" w:semiHidden="1" w:uiPriority="35" w:unhideWhenUsed="1" w:qFormat="1"/>
-    <w:lsdException w:name="table of figures" w:semiHidden="1" w:unhideWhenUsed="1"/>
-    <w:lsdException w:name="envelope address" w:semiHidden="1" w:unhideWhenUsed="1"/>
-    <w:lsdException w:name="envelope return" w:semiHidden="1" w:unhideWhenUsed="1"/>
-    <w:lsdException w:name="footnote reference" w:semiHidden="1" w:unhideWhenUsed="1"/>
-    <w:lsdException w:name="annotation reference" w:semiHidden="1" w:unhideWhenUsed="1"/>
-    <w:lsdException w:name="line number" w:semiHidden="1" w:unhideWhenUsed="1"/>
-    <w:lsdException w:name="page number" w:semiHidden="1" w:unhideWhenUsed="1"/>
-    <w:lsdException w:name="endnote reference" w:semiHidden="1" w:unhideWhenUsed="1"/>
-    <w:lsdException w:name="endnote text" w:semiHidden="1" w:unhideWhenUsed="1"/>
-    <w:lsdException w:name="table of authorities" w:semiHidden="1" w:unhideWhenUsed="1"/>
-    <w:lsdException w:name="macro" w:semiHidden="1" w:unhideWhenUsed="1"/>
-    <w:lsdException w:name="toa heading" w:semiHidden="1" w:unhideWhenUsed="1"/>
-    <w:lsdException w:name="List" w:semiHidden="1" w:unhideWhenUsed="1"/>
-    <w:lsdException w:name="List Bullet" w:semiHidden="1" w:unhideWhenUsed="1"/>
-    <w:lsdException w:name="List Number" w:semiHidden="1" w:unhideWhenUsed="1"/>
-    <w:lsdException w:name="List 2" w:semiHidden="1" w:unhideWhenUsed="1"/>
-    <w:lsdException w:name="List 3" w:semiHidden="1" w:unhideWhenUsed="1"/>
-    <w:lsdException w:name="List 4" w:semiHidden="1" w:unhideWhenUsed="1"/>
-    <w:lsdException w:name="List 5" w:semiHidden="1" w:unhideWhenUsed="1"/>
-    <w:lsdException w:name="List Bullet 2" w:semiHidden="1" w:unhideWhenUsed="1"/>
-    <w:lsdException w:name="List Bullet 3" w:semiHidden="1" w:unhideWhenUsed="1"/>
-    <w:lsdException w:name="List Bullet 4" w:semiHidden="1" w:unhideWhenUsed="1"/>
-    <w:lsdException w:name="List Bullet 5" w:semiHidden="1" w:unhideWhenUsed="1"/>
-    <w:lsdException w:name="List Number 2" w:semiHidden="1" w:unhideWhenUsed="1"/>
-    <w:lsdException w:name="List Number 3" w:semiHidden="1" w:unhideWhenUsed="1"/>
-    <w:lsdException w:name="List Number 4" w:semiHidden="1" w:unhideWhenUsed="1"/>
-    <w:lsdException w:name="List Number 5" w:semiHidden="1" w:unhideWhenUsed="1"/>
-    <w:lsdException w:name="Title" w:uiPriority="10" w:qFormat="1"/>
-    <w:lsdException w:name="Closing" w:semiHidden="1" w:unhideWhenUsed="1"/>
-    <w:lsdException w:name="Signature" w:semiHidden="1" w:unhideWhenUsed="1"/>
-    <w:lsdException w:name="Default Paragraph Font" w:semiHidden="1" w:uiPriority="1" w:unhideWhenUsed="1"/>
-    <w:lsdException w:name="Body Text" w:semiHidden="1" w:unhideWhenUsed="1"/>
-    <w:lsdException w:name="Body Text Indent" w:semiHidden="1" w:unhideWhenUsed="1"/>
-    <w:lsdException w:name="List Continue" w:semiHidden="1" w:unhideWhenUsed="1"/>
-    <w:lsdException w:name="List Continue 2" w:semiHidden="1" w:unhideWhenUsed="1"/>
-    <w:lsdException w:name="List Continue 3" w:semiHidden="1" w:unhideWhenUsed="1"/>
-    <w:lsdException w:name="List Continue 4" w:semiHidden="1" w:unhideWhenUsed="1"/>
-    <w:lsdException w:name="List Continue 5" w:semiHidden="1" w:unhideWhenUsed="1"/>
-    <w:lsdException w:name="Message Header" w:semiHidden="1" w:unhideWhenUsed="1"/>
-    <w:lsdException w:name="Subtitle" w:uiPriority="11" w:qFormat="1"/>
-    <w:lsdException w:name="Salutation" w:semiHidden="1" w:unhideWhenUsed="1"/>
-    <w:lsdException w:name="Date" w:semiHidden="1" w:unhideWhenUsed="1"/>
-    <w:lsdException w:name="Body Text First Indent" w:semiHidden="1" w:unhideWhenUsed="1"/>
-    <w:lsdException w:name="Body Text First Indent 2" w:semiHidden="1" w:unhideWhenUsed="1"/>
-    <w:lsdException w:name="Note Heading" w:semiHidden="1" w:unhideWhenUsed="1"/>
-    <w:lsdException w:name="Body Text 2" w:semiHidden="1" w:unhideWhenUsed="1"/>
-    <w:lsdException w:name="Body Text 3" w:semiHidden="1" w:unhideWhenUsed="1"/>
-    <w:lsdException w:name="Body Text Indent 2" w:semiHidden="1" w:unhideWhenUsed="1"/>
-    <w:lsdException w:name="Body Text Indent 3" w:semiHidden="1" w:unhideWhenUsed="1"/>
-    <w:lsdException w:name="Block Text" w:semiHidden="1" w:unhideWhenUsed="1"/>
-    <w:lsdException w:name="Hyperlink" w:semiHidden="1" w:unhideWhenUsed="1"/>
-    <w:lsdException w:name="FollowedHyperlink" w:semiHidden="1" w:unhideWhenUsed="1"/>
-    <w:lsdException w:name="Strong" w:uiPriority="22" w:qFormat="1"/>
-    <w:lsdException w:name="Emphasis" w:uiPriority="20" w:qFormat="1"/>
-    <w:lsdException w:name="Document Map" w:semiHidden="1" w:unhideWhenUsed="1"/>
-    <w:lsdException w:name="Plain Text" w:semiHidden="1" w:unhideWhenUsed="1"/>
-    <w:lsdException w:name="E-mail Signature" w:semiHidden="1" w:unhideWhenUsed="1"/>
-    <w:lsdException w:name="HTML Top of Form" w:semiHidden="1" w:unhideWhenUsed="1"/>
-    <w:lsdException w:name="HTML Bottom of Form" w:semiHidden="1" w:unhideWhenUsed="1"/>
-    <w:lsdException w:name="Normal (Web)" w:semiHidden="1" w:unhideWhenUsed="1"/>
-    <w:lsdException w:name="HTML Acronym" w:semiHidden="1" w:unhideWhenUsed="1"/>
-    <w:lsdException w:name="HTML Address" w:semiHidden="1" w:unhideWhenUsed="1"/>
-    <w:lsdException w:name="HTML Cite" w:semiHidden="1" w:unhideWhenUsed="1"/>
-    <w:lsdException w:name="HTML Code" w:semiHidden="1" w:unhideWhenUsed="1"/>
-    <w:lsdException w:name="HTML Definition" w:semiHidden="1" w:unhideWhenUsed="1"/>
-    <w:lsdException w:name="HTML Keyboard" w:semiHidden="1" w:unhideWhenUsed="1"/>
-    <w:lsdException w:name="HTML Preformatted" w:semiHidden="1" w:unhideWhenUsed="1"/>
-    <w:lsdException w:name="HTML Sample" w:semiHidden="1" w:unhideWhenUsed="1"/>
-    <w:lsdException w:name="HTML Typewriter" w:semiHidden="1" w:unhideWhenUsed="1"/>
-    <w:lsdException w:name="HTML Variable" w:semiHidden="1" w:unhideWhenUsed="1"/>
-    <w:lsdException w:name="Normal Table" w:semiHidden="1" w:unhideWhenUsed="1"/>
-    <w:lsdException w:name="annotation subject" w:semiHidden="1" w:unhideWhenUsed="1"/>
-    <w:lsdException w:name="No List" w:semiHidden="1" w:unhideWhenUsed="1"/>
-    <w:lsdException w:name="Outline List 1" w:semiHidden="1" w:unhideWhenUsed="1"/>
-    <w:lsdException w:name="Outline List 2" w:semiHidden="1" w:unhideWhenUsed="1"/>
-    <w:lsdException w:name="Outline List 3" w:semiHidden="1" w:unhideWhenUsed="1"/>
-    <w:lsdException w:name="Table Simple 1" w:semiHidden="1" w:unhideWhenUsed="1"/>
-    <w:lsdException w:name="Table Simple 2" w:semiHidden="1" w:unhideWhenUsed="1"/>
-    <w:lsdException w:name="Table Simple 3" w:semiHidden="1" w:unhideWhenUsed="1"/>
-    <w:lsdException w:name="Table Classic 1" w:semiHidden="1" w:unhideWhenUsed="1"/>
-    <w:lsdException w:name="Table Classic 2" w:semiHidden="1" w:unhideWhenUsed="1"/>
-    <w:lsdException w:name="Table Classic 3" w:semiHidden="1" w:unhideWhenUsed="1"/>
-    <w:lsdException w:name="Table Classic 4" w:semiHidden="1" w:unhideWhenUsed="1"/>
-    <w:lsdException w:name="Table Colorful 1" w:semiHidden="1" w:unhideWhenUsed="1"/>
-    <w:lsdException w:name="Table Colorful 2" w:semiHidden="1" w:unhideWhenUsed="1"/>
-    <w:lsdException w:name="Table Colorful 3" w:semiHidden="1" w:unhideWhenUsed="1"/>
-    <w:lsdException w:name="Table Columns 1" w:semiHidden="1" w:unhideWhenUsed="1"/>
-    <w:lsdException w:name="Table Columns 2" w:semiHidden="1" w:unhideWhenUsed="1"/>
-    <w:lsdException w:name="Table Columns 3" w:semiHidden="1" w:unhideWhenUsed="1"/>
-    <w:lsdException w:name="Table Columns 4" w:semiHidden="1" w:unhideWhenUsed="1"/>
-    <w:lsdException w:name="Table Columns 5" w:semiHidden="1" w:unhideWhenUsed="1"/>
-    <w:lsdException w:name="Table Grid 1" w:semiHidden="1" w:unhideWhenUsed="1"/>
-    <w:lsdException w:name="Table Grid 2" w:semiHidden="1" w:unhideWhenUsed="1"/>
-    <w:lsdException w:name="Table Grid 3" w:semiHidden="1" w:unhideWhenUsed="1"/>
-    <w:lsdException w:name="Table Grid 4" w:semiHidden="1" w:unhideWhenUsed="1"/>
-    <w:lsdException w:name="Table Grid 5" w:semiHidden="1" w:unhideWhenUsed="1"/>
-    <w:lsdException w:name="Table Grid 6" w:semiHidden="1" w:unhideWhenUsed="1"/>
-    <w:lsdException w:name="Table Grid 7" w:semiHidden="1" w:unhideWhenUsed="1"/>
-    <w:lsdException w:name="Table Grid 8" w:semiHidden="1" w:unhideWhenUsed="1"/>
-    <w:lsdException w:name="Table List 1" w:semiHidden="1" w:unhideWhenUsed="1"/>
-    <w:lsdException w:name="Table List 2" w:semiHidden="1" w:unhideWhenUsed="1"/>
-    <w:lsdException w:name="Table List 3" w:semiHidden="1" w:unhideWhenUsed="1"/>
-    <w:lsdException w:name="Table List 4" w:semiHidden="1" w:unhideWhenUsed="1"/>
-    <w:lsdException w:name="Table List 5" w:semiHidden="1" w:unhideWhenUsed="1"/>
-    <w:lsdException w:name="Table List 6" w:semiHidden="1" w:unhideWhenUsed="1"/>
-    <w:lsdException w:name="Table List 7" w:semiHidden="1" w:unhideWhenUsed="1"/>
-    <w:lsdException w:name="Table List 8" w:semiHidden="1" w:unhideWhenUsed="1"/>
-    <w:lsdException w:name="Table 3D effects 1" w:semiHidden="1" w:unhideWhenUsed="1"/>
-    <w:lsdException w:name="Table 3D effects 2" w:semiHidden="1" w:unhideWhenUsed="1"/>
-    <w:lsdException w:name="Table 3D effects 3" w:semiHidden="1" w:unhideWhenUsed="1"/>
-    <w:lsdException w:name="Table Contemporary" w:semiHidden="1" w:unhideWhenUsed="1"/>
-    <w:lsdException w:name="Table Elegant" w:semiHidden="1" w:unhideWhenUsed="1"/>
-    <w:lsdException w:name="Table Professional" w:semiHidden="1" w:unhideWhenUsed="1"/>
-    <w:lsdException w:name="Table Subtle 1" w:semiHidden="1" w:unhideWhenUsed="1"/>
-    <w:lsdException w:name="Table Subtle 2" w:semiHidden="1" w:unhideWhenUsed="1"/>
-    <w:lsdException w:name="Table Web 1" w:semiHidden="1" w:unhideWhenUsed="1"/>
-    <w:lsdException w:name="Table Web 2" w:semiHidden="1" w:unhideWhenUsed="1"/>
-    <w:lsdException w:name="Table Web 3" w:semiHidden="1" w:unhideWhenUsed="1"/>
-    <w:lsdException w:name="Balloon Text" w:semiHidden="1" w:unhideWhenUsed="1"/>
-    <w:lsdException w:name="Table Grid" w:uiPriority="39"/>
-    <w:lsdException w:name="Table Theme" w:semiHidden="1" w:unhideWhenUsed="1"/>
-    <w:lsdException w:name="Placeholder Text" w:semiHidden="1"/>
-    <w:lsdException w:name="No Spacing" w:uiPriority="1" w:qFormat="1"/>
-    <w:lsdException w:name="Light Shading" w:uiPriority="60"/>
-    <w:lsdException w:name="Light List" w:uiPriority="61"/>
-    <w:lsdException w:name="Light Grid" w:uiPriority="62"/>
-    <w:lsdException w:name="Medium Shading 1" w:uiPriority="63"/>
-    <w:lsdException w:name="Medium Shading 2" w:uiPriority="64"/>
-    <w:lsdException w:name="Medium List 1" w:uiPriority="65"/>
-    <w:lsdException w:name="Medium List 2" w:uiPriority="66"/>
-    <w:lsdException w:name="Medium Grid 1" w:uiPriority="67"/>
-    <w:lsdException w:name="Medium Grid 2" w:uiPriority="68"/>
-    <w:lsdException w:name="Medium Grid 3" w:uiPriority="69"/>
-    <w:lsdException w:name="Dark List" w:uiPriority="70"/>
-    <w:lsdException w:name="Colorful Shading" w:uiPriority="71"/>
-    <w:lsdException w:name="Colorful List" w:uiPriority="72"/>
-    <w:lsdException w:name="Colorful Grid" w:uiPriority="73"/>
-    <w:lsdException w:name="Light Shading Accent 1" w:uiPriority="60"/>
-    <w:lsdException w:name="Light List Accent 1" w:uiPriority="61"/>
-    <w:lsdException w:name="Light Grid Accent 1" w:uiPriority="62"/>
-    <w:lsdException w:name="Medium Shading 1 Accent 1" w:uiPriority="63"/>
-    <w:lsdException w:name="Medium Shading 2 Accent 1" w:uiPriority="64"/>
-    <w:lsdException w:name="Medium List 1 Accent 1" w:uiPriority="65"/>
-    <w:lsdException w:name="Revision" w:semiHidden="1"/>
-    <w:lsdException w:name="List Paragraph" w:uiPriority="34" w:qFormat="1"/>
-    <w:lsdException w:name="Quote" w:uiPriority="29" w:qFormat="1"/>
-    <w:lsdException w:name="Intense Quote" w:uiPriority="30" w:qFormat="1"/>
-    <w:lsdException w:name="Medium List 2 Accent 1" w:uiPriority="66"/>
-    <w:lsdException w:name="Medium Grid 1 Accent 1" w:uiPriority="67"/>
-    <w:lsdException w:name="Medium Grid 2 Accent 1" w:uiPriority="68"/>
-    <w:lsdException w:name="Medium Grid 3 Accent 1" w:uiPriority="69"/>
-    <w:lsdException w:name="Dark List Accent 1" w:uiPriority="70"/>
-    <w:lsdException w:name="Colorful Shading Accent 1" w:uiPriority="71"/>
-    <w:lsdException w:name="Colorful List Accent 1" w:uiPriority="72"/>
-    <w:lsdException w:name="Colorful Grid Accent 1" w:uiPriority="73"/>
-    <w:lsdException w:name="Light Shading Accent 2" w:uiPriority="60"/>
-    <w:lsdException w:name="Light List Accent 2" w:uiPriority="61"/>
-    <w:lsdException w:name="Light Grid Accent 2" w:uiPriority="62"/>
-    <w:lsdException w:name="Medium Shading 1 Accent 2" w:uiPriority="63"/>
-    <w:lsdException w:name="Medium Shading 2 Accent 2" w:uiPriority="64"/>
-    <w:lsdException w:name="Medium List 1 Accent 2" w:uiPriority="65"/>
-    <w:lsdException w:name="Medium List 2 Accent 2" w:uiPriority="66"/>
-    <w:lsdException w:name="Medium Grid 1 Accent 2" w:uiPriority="67"/>
-    <w:lsdException w:name="Medium Grid 2 Accent 2" w:uiPriority="68"/>
-    <w:lsdException w:name="Medium Grid 3 Accent 2" w:uiPriority="69"/>
-    <w:lsdException w:name="Dark List Accent 2" w:uiPriority="70"/>
-    <w:lsdException w:name="Colorful Shading Accent 2" w:uiPriority="71"/>
-    <w:lsdException w:name="Colorful List Accent 2" w:uiPriority="72"/>
-    <w:lsdException w:name="Colorful Grid Accent 2" w:uiPriority="73"/>
-    <w:lsdException w:name="Light Shading Accent 3" w:uiPriority="60"/>
-    <w:lsdException w:name="Light List Accent 3" w:uiPriority="61"/>
-    <w:lsdException w:name="Light Grid Accent 3" w:uiPriority="62"/>
-    <w:lsdException w:name="Medium Shading 1 Accent 3" w:uiPriority="63"/>
-    <w:lsdException w:name="Medium Shading 2 Accent 3" w:uiPriority="64"/>
-    <w:lsdException w:name="Medium List 1 Accent 3" w:uiPriority="65"/>
-    <w:lsdException w:name="Medium List 2 Accent 3" w:uiPriority="66"/>
-    <w:lsdException w:name="Medium Grid 1 Accent 3" w:uiPriority="67"/>
-    <w:lsdException w:name="Medium Grid 2 Accent 3" w:uiPriority="68"/>
-    <w:lsdException w:name="Medium Grid 3 Accent 3" w:uiPriority="69"/>
-    <w:lsdException w:name="Dark List Accent 3" w:uiPriority="70"/>
-    <w:lsdException w:name="Colorful Shading Accent 3" w:uiPriority="71"/>
-    <w:lsdException w:name="Colorful List Accent 3" w:uiPriority="72"/>
-    <w:lsdException w:name="Colorful Grid Accent 3" w:uiPriority="73"/>
-    <w:lsdException w:name="Light Shading Accent 4" w:uiPriority="60"/>
-    <w:lsdException w:name="Light List Accent 4" w:uiPriority="61"/>
-    <w:lsdException w:name="Light Grid Accent 4" w:uiPriority="62"/>
-    <w:lsdException w:name="Medium Shading 1 Accent 4" w:uiPriority="63"/>
-    <w:lsdException w:name="Medium Shading 2 Accent 4" w:uiPriority="64"/>
-    <w:lsdException w:name="Medium List 1 Accent 4" w:uiPriority="65"/>
-    <w:lsdException w:name="Medium List 2 Accent 4" w:uiPriority="66"/>
-    <w:lsdException w:name="Medium Grid 1 Accent 4" w:uiPriority="67"/>
-    <w:lsdException w:name="Medium Grid 2 Accent 4" w:uiPriority="68"/>
-    <w:lsdException w:name="Medium Grid 3 Accent 4" w:uiPriority="69"/>
-    <w:lsdException w:name="Dark List Accent 4" w:uiPriority="70"/>
-    <w:lsdException w:name="Colorful Shading Accent 4" w:uiPriority="71"/>
-    <w:lsdException w:name="Colorful List Accent 4" w:uiPriority="72"/>
-    <w:lsdException w:name="Colorful Grid Accent 4" w:uiPriority="73"/>
-    <w:lsdException w:name="Light Shading Accent 5" w:uiPriority="60"/>
-    <w:lsdException w:name="Light List Accent 5" w:uiPriority="61"/>
-    <w:lsdException w:name="Light Grid Accent 5" w:uiPriority="62"/>
-    <w:lsdException w:name="Medium Shading 1 Accent 5" w:uiPriority="63"/>
-    <w:lsdException w:name="Medium Shading 2 Accent 5" w:uiPriority="64"/>
-    <w:lsdException w:name="Medium List 1 Accent 5" w:uiPriority="65"/>
-    <w:lsdException w:name="Medium List 2 Accent 5" w:uiPriority="66"/>
-    <w:lsdException w:name="Medium Grid 1 Accent 5" w:uiPriority="67"/>
-    <w:lsdException w:name="Medium Grid 2 Accent 5" w:uiPriority="68"/>
-    <w:lsdException w:name="Medium Grid 3 Accent 5" w:uiPriority="69"/>
-    <w:lsdException w:name="Dark List Accent 5" w:uiPriority="70"/>
-    <w:lsdException w:name="Colorful Shading Accent 5" w:uiPriority="71"/>
-    <w:lsdException w:name="Colorful List Accent 5" w:uiPriority="72"/>
-    <w:lsdException w:name="Colorful Grid Accent 5" w:uiPriority="73"/>
-    <w:lsdException w:name="Light Shading Accent 6" w:uiPriority="60"/>
-    <w:lsdException w:name="Light List Accent 6" w:uiPriority="61"/>
-    <w:lsdException w:name="Light Grid Accent 6" w:uiPriority="62"/>
-    <w:lsdException w:name="Medium Shading 1 Accent 6" w:uiPriority="63"/>
-    <w:lsdException w:name="Medium Shading 2 Accent 6" w:uiPriority="64"/>
-    <w:lsdException w:name="Medium List 1 Accent 6" w:uiPriority="65"/>
-    <w:lsdException w:name="Medium List 2 Accent 6" w:uiPriority="66"/>
-    <w:lsdException w:name="Medium Grid 1 Accent 6" w:uiPriority="67"/>
-    <w:lsdException w:name="Medium Grid 2 Accent 6" w:uiPriority="68"/>
-    <w:lsdException w:name="Medium Grid 3 Accent 6" w:uiPriority="69"/>
-    <w:lsdException w:name="Dark List Accent 6" w:uiPriority="70"/>
-    <w:lsdException w:name="Colorful Shading Accent 6" w:uiPriority="71"/>
-    <w:lsdException w:name="Colorful List Accent 6" w:uiPriority="72"/>
-    <w:lsdException w:name="Colorful Grid Accent 6" w:uiPriority="73"/>
-    <w:lsdException w:name="Subtle Emphasis" w:uiPriority="19" w:qFormat="1"/>
-    <w:lsdException w:name="Intense Emphasis" w:uiPriority="21" w:qFormat="1"/>
-    <w:lsdException w:name="Subtle Reference" w:uiPriority="31" w:qFormat="1"/>
-    <w:lsdException w:name="Intense Reference" w:uiPriority="32" w:qFormat="1"/>
-    <w:lsdException w:name="Book Title" w:uiPriority="33" w:qFormat="1"/>
-    <w:lsdException w:name="Bibliography" w:semiHidden="1" w:uiPriority="37" w:unhideWhenUsed="1"/>
-    <w:lsdException w:name="TOC Heading" w:semiHidden="1" w:uiPriority="39" w:unhideWhenUsed="1" w:qFormat="1"/>
-    <w:lsdException w:name="Plain Table 1" w:uiPriority="41"/>
-    <w:lsdException w:name="Plain Table 2" w:uiPriority="42"/>
-    <w:lsdException w:name="Plain Table 3" w:uiPriority="43"/>
-    <w:lsdException w:name="Plain Table 4" w:uiPriority="44"/>
-    <w:lsdException w:name="Plain Table 5" w:uiPriority="45"/>
-    <w:lsdException w:name="Grid Table Light" w:uiPriority="40"/>
-    <w:lsdException w:name="Grid Table 1 Light" w:uiPriority="46"/>
-    <w:lsdException w:name="Grid Table 2" w:uiPriority="47"/>
-    <w:lsdException w:name="Grid Table 3" w:uiPriority="48"/>
-    <w:lsdException w:name="Grid Table 4" w:uiPriority="49"/>
-    <w:lsdException w:name="Grid Table 5 Dark" w:uiPriority="50"/>
-    <w:lsdException w:name="Grid Table 6 Colorful" w:uiPriority="51"/>
-    <w:lsdException w:name="Grid Table 7 Colorful" w:uiPriority="52"/>
-    <w:lsdException w:name="Grid Table 1 Light Accent 1" w:uiPriority="46"/>
-    <w:lsdException w:name="Grid Table 2 Accent 1" w:uiPriority="47"/>
-    <w:lsdException w:name="Grid Table 3 Accent 1" w:uiPriority="48"/>
-    <w:lsdException w:name="Grid Table 4 Accent 1" w:uiPriority="49"/>
-    <w:lsdException w:name="Grid Table 5 Dark Accent 1" w:uiPriority="50"/>
-    <w:lsdException w:name="Grid Table 6 Colorful Accent 1" w:uiPriority="51"/>
-    <w:lsdException w:name="Grid Table 7 Colorful Accent 1" w:uiPriority="52"/>
-    <w:lsdException w:name="Grid Table 1 Light Accent 2" w:uiPriority="46"/>
-    <w:lsdException w:name="Grid Table 2 Accent 2" w:uiPriority="47"/>
-    <w:lsdException w:name="Grid Table 3 Accent 2" w:uiPriority="48"/>
-    <w:lsdException w:name="Grid Table 4 Accent 2" w:uiPriority="49"/>
-    <w:lsdException w:name="Grid Table 5 Dark Accent 2" w:uiPriority="50"/>
-    <w:lsdException w:name="Grid Table 6 Colorful Accent 2" w:uiPriority="51"/>
-    <w:lsdException w:name="Grid Table 7 Colorful Accent 2" w:uiPriority="52"/>
-    <w:lsdException w:name="Grid Table 1 Light Accent 3" w:uiPriority="46"/>
-    <w:lsdException w:name="Grid Table 2 Accent 3" w:uiPriority="47"/>
-    <w:lsdException w:name="Grid Table 3 Accent 3" w:uiPriority="48"/>
-    <w:lsdException w:name="Grid Table 4 Accent 3" w:uiPriority="49"/>
-    <w:lsdException w:name="Grid Table 5 Dark Accent 3" w:uiPriority="50"/>
-    <w:lsdException w:name="Grid Table 6 Colorful Accent 3" w:uiPriority="51"/>
-    <w:lsdException w:name="Grid Table 7 Colorful Accent 3" w:uiPriority="52"/>
-    <w:lsdException w:name="Grid Table 1 Light Accent 4" w:uiPriority="46"/>
-    <w:lsdException w:name="Grid Table 2 Accent 4" w:uiPriority="47"/>
-    <w:lsdException w:name="Grid Table 3 Accent 4" w:uiPriority="48"/>
-    <w:lsdException w:name="Grid Table 4 Accent 4" w:uiPriority="49"/>
-    <w:lsdException w:name="Grid Table 5 Dark Accent 4" w:uiPriority="50"/>
-    <w:lsdException w:name="Grid Table 6 Colorful Accent 4" w:uiPriority="51"/>
-    <w:lsdException w:name="Grid Table 7 Colorful Accent 4" w:uiPriority="52"/>
-    <w:lsdException w:name="Grid Table 1 Light Accent 5" w:uiPriority="46"/>
-    <w:lsdException w:name="Grid Table 2 Accent 5" w:uiPriority="47"/>
-    <w:lsdException w:name="Grid Table 3 Accent 5" w:uiPriority="48"/>
-    <w:lsdException w:name="Grid Table 4 Accent 5" w:uiPriority="49"/>
-    <w:lsdException w:name="Grid Table 5 Dark Accent 5" w:uiPriority="50"/>
-    <w:lsdException w:name="Grid Table 6 Colorful Accent 5" w:uiPriority="51"/>
-    <w:lsdException w:name="Grid Table 7 Colorful Accent 5" w:uiPriority="52"/>
-    <w:lsdException w:name="Grid Table 1 Light Accent 6" w:uiPriority="46"/>
-    <w:lsdException w:name="Grid Table 2 Accent 6" w:uiPriority="47"/>
-    <w:lsdException w:name="Grid Table 3 Accent 6" w:uiPriority="48"/>
-    <w:lsdException w:name="Grid Table 4 Accent 6" w:uiPriority="49"/>
-    <w:lsdException w:name="Grid Table 5 Dark Accent 6" w:uiPriority="50"/>
-    <w:lsdException w:name="Grid Table 6 Colorful Accent 6" w:uiPriority="51"/>
-    <w:lsdException w:name="Grid Table 7 Colorful Accent 6" w:uiPriority="52"/>
-    <w:lsdException w:name="List Table 1 Light" w:uiPriority="46"/>
-    <w:lsdException w:name="List Table 2" w:uiPriority="47"/>
-    <w:lsdException w:name="List Table 3" w:uiPriority="48"/>
-    <w:lsdException w:name="List Table 4" w:uiPriority="49"/>
-    <w:lsdException w:name="List Table 5 Dark" w:uiPriority="50"/>
-    <w:lsdException w:name="List Table 6 Colorful" w:uiPriority="51"/>
-    <w:lsdException w:name="List Table 7 Colorful" w:uiPriority="52"/>
-    <w:lsdException w:name="List Table 1 Light Accent 1" w:uiPriority="46"/>
-    <w:lsdException w:name="List Table 2 Accent 1" w:uiPriority="47"/>
-    <w:lsdException w:name="List Table 3 Accent 1" w:uiPriority="48"/>
-    <w:lsdException w:name="List Table 4 Accent 1" w:uiPriority="49"/>
-    <w:lsdException w:name="List Table 5 Dark Accent 1" w:uiPriority="50"/>
-    <w:lsdException w:name="List Table 6 Colorful Accent 1" w:uiPriority="51"/>
-    <w:lsdException w:name="List Table 7 Colorful Accent 1" w:uiPriority="52"/>
-    <w:lsdException w:name="List Table 1 Light Accent 2" w:uiPriority="46"/>
-    <w:lsdException w:name="List Table 2 Accent 2" w:uiPriority="47"/>
-    <w:lsdException w:name="List Table 3 Accent 2" w:uiPriority="48"/>
-    <w:lsdException w:name="List Table 4 Accent 2" w:uiPriority="49"/>
-    <w:lsdException w:name="List Table 5 Dark Accent 2" w:uiPriority="50"/>
-    <w:lsdException w:name="List Table 6 Colorful Accent 2" w:uiPriority="51"/>
-    <w:lsdException w:name="List Table 7 Colorful Accent 2" w:uiPriority="52"/>
-    <w:lsdException w:name="List Table 1 Light Accent 3" w:uiPriority="46"/>
-    <w:lsdException w:name="List Table 2 Accent 3" w:uiPriority="47"/>
-    <w:lsdException w:name="List Table 3 Accent 3" w:uiPriority="48"/>
-    <w:lsdException w:name="List Table 4 Accent 3" w:uiPriority="49"/>
-    <w:lsdException w:name="List Table 5 Dark Accent 3" w:uiPriority="50"/>
-    <w:lsdException w:name="List Table 6 Colorful Accent 3" w:uiPriority="51"/>
-    <w:lsdException w:name="List Table 7 Colorful Accent 3" w:uiPriority="52"/>
-    <w:lsdException w:name="List Table 1 Light Accent 4" w:uiPriority="46"/>
-    <w:lsdException w:name="List Table 2 Accent 4" w:uiPriority="47"/>
-    <w:lsdException w:name="List Table 3 Accent 4" w:uiPriority="48"/>
-    <w:lsdException w:name="List Table 4 Accent 4" w:uiPriority="49"/>
-    <w:lsdException w:name="List Table 5 Dark Accent 4" w:uiPriority="50"/>
-    <w:lsdException w:name="List Table 6 Colorful Accent 4" w:uiPriority="51"/>
-    <w:lsdException w:name="List Table 7 Colorful Accent 4" w:uiPriority="52"/>
-    <w:lsdException w:name="List Table 1 Light Accent 5" w:uiPriority="46"/>
-    <w:lsdException w:name="List Table 2 Accent 5" w:uiPriority="47"/>
-    <w:lsdException w:name="List Table 3 Accent 5" w:uiPriority="48"/>
-    <w:lsdException w:name="List Table 4 Accent 5" w:uiPriority="49"/>
-    <w:lsdException w:name="List Table 5 Dark Accent 5" w:uiPriority="50"/>
-    <w:lsdException w:name="List Table 6 Colorful Accent 5" w:uiPriority="51"/>
-    <w:lsdException w:name="List Table 7 Colorful Accent 5" w:uiPriority="52"/>
-    <w:lsdException w:name="List Table 1 Light Accent 6" w:uiPriority="46"/>
-    <w:lsdException w:name="List Table 2 Accent 6" w:uiPriority="47"/>
-    <w:lsdException w:name="List Table 3 Accent 6" w:uiPriority="48"/>
-    <w:lsdException w:name="List Table 4 Accent 6" w:uiPriority="49"/>
-    <w:lsdException w:name="List Table 5 Dark Accent 6" w:uiPriority="50"/>
-    <w:lsdException w:name="List Table 6 Colorful Accent 6" w:uiPriority="51"/>
-    <w:lsdException w:name="List Table 7 Colorful Accent 6" w:uiPriority="52"/>
-  </w:latentStyles>
-  <w:style w:type="paragraph" w:default="1" w:styleId="a">
-    <w:name w:val="Normal"/>
-    <w:qFormat/>
-    <w:pPr>
-      <w:bidi/>
-    </w:pPr>
-  </w:style>
-  <w:style w:type="character" w:default="1" w:styleId="a0">
-    <w:name w:val="Default Paragraph Font"/>
-    <w:uiPriority w:val="1"/>
-    <w:semiHidden/>
-    <w:unhideWhenUsed/>
-  </w:style>
-  <w:style w:type="table" w:default="1" w:styleId="a1">
-    <w:name w:val="Normal Table"/>
-    <w:uiPriority w:val="99"/>
-    <w:semiHidden/>
-    <w:unhideWhenUsed/>
-    <w:tblPr>
-      <w:tblInd w:w="0" w:type="dxa"/>
-      <w:tblCellMar>
-        <w:top w:w="0" w:type="dxa"/>
-        <w:left w:w="108" w:type="dxa"/>
-        <w:bottom w:w="0" w:type="dxa"/>
-        <w:right w:w="108" w:type="dxa"/>
-      </w:tblCellMar>
-    </w:tblPr>
-  </w:style>
-  <w:style w:type="numbering" w:default="1" w:styleId="a2">
-    <w:name w:val="No List"/>
-    <w:uiPriority w:val="99"/>
-    <w:semiHidden/>
-    <w:unhideWhenUsed/>
-  </w:style>
-  <w:style w:type="character" w:styleId="a3">
-    <w:name w:val="Placeholder Text"/>
-    <w:basedOn w:val="a0"/>
-    <w:uiPriority w:val="99"/>
-    <w:semiHidden/>
-    <w:rsid w:val="00315BBA"/>
-    <w:rPr>
-      <w:color w:val="808080"/>
-    </w:rPr>
-  </w:style>
-</w:styles>
-</file>
-
-<file path=word/glossary/webSettings.xml><?xml version="1.0" encoding="utf-8"?>
-<w:webSettings xmlns:mc="http://schemas.openxmlformats.org/markup-compatibility/2006" xmlns:r="http://schemas.openxmlformats.org/officeDocument/2006/relationships" xmlns:w="http://schemas.openxmlformats.org/wordprocessingml/2006/main" xmlns:w14="http://schemas.microsoft.com/office/word/2010/wordml" xmlns:w15="http://schemas.microsoft.com/office/word/2012/wordml" xmlns:w16se="http://schemas.microsoft.com/office/word/2015/wordml/symex" mc:Ignorable="w14 w15 w16se">
-  <w:optimizeForBrowser/>
-  <w:allowPNG/>
-</w:webSettings>
 </file>
 
 <file path=word/theme/theme1.xml><?xml version="1.0" encoding="utf-8"?>

</xml_diff>

<commit_message>
final touches before submit
</commit_message>
<xml_diff>
--- a/doc/Graph-Embedding Summary Report.docx
+++ b/doc/Graph-Embedding Summary Report.docx
@@ -105,7 +105,13 @@
       </w:r>
       <w:r>
         <w:br/>
-        <w:t>There were some challenges understanding the code as there was little documentation. Some of it were in Chinese.</w:t>
+        <w:t xml:space="preserve">There were some challenges understanding the code as there was little documentation. </w:t>
+      </w:r>
+      <w:r>
+        <w:t>All</w:t>
+      </w:r>
+      <w:r>
+        <w:t xml:space="preserve"> of it in Chinese.</w:t>
       </w:r>
     </w:p>
     <w:p>
@@ -114,10 +120,10 @@
         <w:spacing w:line="360" w:lineRule="auto"/>
       </w:pPr>
       <w:r>
-        <w:t>After we were able to compile two of the latter scripts. We began to research the project by reading papers about Graph-Embedding, the motivation and the known algorithms</w:t>
-      </w:r>
-      <w:r>
-        <w:t>.</w:t>
+        <w:t>After we were able to compile two of the scripts. We began to research the project by reading papers about Graph-Embedding, the motivation and the known algorithms</w:t>
+      </w:r>
+      <w:r>
+        <w:t>,</w:t>
       </w:r>
       <w:r>
         <w:t xml:space="preserve"> </w:t>
@@ -143,10 +149,21 @@
         <w:spacing w:line="360" w:lineRule="auto"/>
       </w:pPr>
       <w:r>
-        <w:t xml:space="preserve">Afterward </w:t>
-      </w:r>
-      <w:r>
-        <w:t xml:space="preserve">We made </w:t>
+        <w:t>Afterward</w:t>
+      </w:r>
+      <w:r>
+        <w:t>,</w:t>
+      </w:r>
+      <w:r>
+        <w:t xml:space="preserve"> </w:t>
+      </w:r>
+      <w:proofErr w:type="gramStart"/>
+      <w:r>
+        <w:t>We</w:t>
+      </w:r>
+      <w:proofErr w:type="gramEnd"/>
+      <w:r>
+        <w:t xml:space="preserve"> made </w:t>
       </w:r>
       <w:r>
         <w:t xml:space="preserve">a new </w:t>
@@ -211,7 +228,13 @@
         <w:t xml:space="preserve"> process and printed the obtained results.</w:t>
       </w:r>
       <w:r>
-        <w:t xml:space="preserve"> Along with statistical data (such as F1 scores, AUC, etc.) and a confusion matrix.</w:t>
+        <w:t xml:space="preserve"> Along with statistical data (such as F1 scores, AUC, etc</w:t>
+      </w:r>
+      <w:r>
+        <w:t>.</w:t>
+      </w:r>
+      <w:r>
+        <w:t>.) and a confusion matrix.</w:t>
       </w:r>
     </w:p>
     <w:p>
@@ -297,11 +320,16 @@
       <w:r>
         <w:t xml:space="preserve">direction of the </w:t>
       </w:r>
+      <w:proofErr w:type="gramStart"/>
       <w:r>
         <w:t>project</w:t>
       </w:r>
       <w:r>
-        <w:t>, and get clarifications about the presentation</w:t>
+        <w:t>, and</w:t>
+      </w:r>
+      <w:proofErr w:type="gramEnd"/>
+      <w:r>
+        <w:t xml:space="preserve"> get clarifications about the presentation</w:t>
       </w:r>
       <w:r>
         <w:t>.</w:t>
@@ -456,13 +484,37 @@
         <w:t>algorithms</w:t>
       </w:r>
       <w:r>
-        <w:t xml:space="preserve"> and implementations we found during our research phase we came to the </w:t>
-      </w:r>
-      <w:r>
-        <w:t>conclusion</w:t>
-      </w:r>
-      <w:r>
-        <w:t xml:space="preserve"> that the scripts given were not very accurate. The cause of which might be </w:t>
+        <w:t xml:space="preserve"> and implementations</w:t>
+      </w:r>
+      <w:r>
+        <w:t>,</w:t>
+      </w:r>
+      <w:r>
+        <w:t xml:space="preserve"> </w:t>
+      </w:r>
+      <w:r>
+        <w:t xml:space="preserve">during our research phase, </w:t>
+      </w:r>
+      <w:r>
+        <w:t xml:space="preserve">we </w:t>
+      </w:r>
+      <w:r>
+        <w:t>concluded</w:t>
+      </w:r>
+      <w:r>
+        <w:t xml:space="preserve"> that the scripts given were not</w:t>
+      </w:r>
+      <w:r>
+        <w:t xml:space="preserve"> giving</w:t>
+      </w:r>
+      <w:r>
+        <w:t xml:space="preserve"> very accurate</w:t>
+      </w:r>
+      <w:r>
+        <w:t xml:space="preserve"> results</w:t>
+      </w:r>
+      <w:r>
+        <w:t xml:space="preserve">. The cause of which might be </w:t>
       </w:r>
       <w:r>
         <w:t>derived</w:t>
@@ -515,13 +567,22 @@
         <w:t xml:space="preserve"> </w:t>
       </w:r>
       <w:r>
+        <w:br/>
+      </w:r>
+      <w:r>
         <w:t>Based on multiple runs of the scripts</w:t>
       </w:r>
       <w:r>
         <w:t xml:space="preserve">, and </w:t>
       </w:r>
       <w:r>
-        <w:t xml:space="preserve">the change between the two </w:t>
+        <w:t xml:space="preserve">the </w:t>
+      </w:r>
+      <w:r>
+        <w:t>difference</w:t>
+      </w:r>
+      <w:r>
+        <w:t xml:space="preserve"> between the two </w:t>
       </w:r>
       <w:r>
         <w:t>scripts</w:t>
@@ -551,7 +612,13 @@
         <w:t xml:space="preserve">its random </w:t>
       </w:r>
       <w:r>
-        <w:t xml:space="preserve">walk, because for Node2Vec p=5 as opposed to </w:t>
+        <w:t xml:space="preserve">walk, </w:t>
+      </w:r>
+      <w:r>
+        <w:t xml:space="preserve">due to </w:t>
+      </w:r>
+      <w:r>
+        <w:t xml:space="preserve">Node2Vec p=5 as opposed to </w:t>
       </w:r>
       <w:proofErr w:type="spellStart"/>
       <w:r>

</xml_diff>